<commit_message>
Roller Bearing Outlier Detection Feature Extraction
</commit_message>
<xml_diff>
--- a/Documentation/SemiSupervisedMethodsInConditionMonitoring.docx
+++ b/Documentation/SemiSupervisedMethodsInConditionMonitoring.docx
@@ -10647,14 +10647,7 @@
               <w:rFonts w:ascii="Cambria Math" w:eastAsiaTheme="minorEastAsia" w:hAnsi="Cambria Math"/>
               <w:lang w:val="en-US"/>
             </w:rPr>
-            <m:t>&gt;θ</m:t>
-          </m:r>
-          <m:r>
-            <w:rPr>
-              <w:rFonts w:ascii="Cambria Math" w:eastAsiaTheme="minorEastAsia" w:hAnsi="Cambria Math"/>
-              <w:lang w:val="en-US"/>
-            </w:rPr>
-            <m:t xml:space="preserve">) </m:t>
+            <m:t xml:space="preserve">&gt;θ) </m:t>
           </m:r>
         </m:oMath>
       </m:oMathPara>
@@ -32560,8 +32553,6 @@
         </w:rPr>
         <w:t xml:space="preserve"> </w:t>
       </w:r>
-      <w:bookmarkStart w:id="1" w:name="_GoBack"/>
-      <w:bookmarkEnd w:id="1"/>
     </w:p>
     <w:p>
       <w:pPr>
@@ -32586,6 +32577,7 @@
       <w:pPr>
         <w:jc w:val="both"/>
         <w:rPr>
+          <w:rFonts w:eastAsiaTheme="minorEastAsia"/>
           <w:lang w:val="en-US"/>
         </w:rPr>
       </w:pPr>
@@ -32601,24 +32593,43 @@
           <w:rFonts w:eastAsiaTheme="minorEastAsia"/>
           <w:lang w:val="en-US"/>
         </w:rPr>
-        <w:t>representing the normal and three</w:t>
-      </w:r>
-      <w:r>
-        <w:rPr>
-          <w:rFonts w:eastAsiaTheme="minorEastAsia"/>
-          <w:lang w:val="en-US"/>
-        </w:rPr>
-        <w:t xml:space="preserve"> fault states were </w:t>
-      </w:r>
-      <w:proofErr w:type="spellStart"/>
-      <w:r>
-        <w:rPr>
-          <w:rFonts w:eastAsiaTheme="minorEastAsia"/>
-          <w:lang w:val="en-US"/>
-        </w:rPr>
-        <w:t>partinioned</w:t>
-      </w:r>
-      <w:proofErr w:type="spellEnd"/>
+        <w:t>representing the normal and</w:t>
+      </w:r>
+      <w:r>
+        <w:rPr>
+          <w:rFonts w:eastAsiaTheme="minorEastAsia"/>
+          <w:lang w:val="en-US"/>
+        </w:rPr>
+        <w:t xml:space="preserve"> the</w:t>
+      </w:r>
+      <w:r>
+        <w:rPr>
+          <w:rFonts w:eastAsiaTheme="minorEastAsia"/>
+          <w:lang w:val="en-US"/>
+        </w:rPr>
+        <w:t xml:space="preserve"> three</w:t>
+      </w:r>
+      <w:r>
+        <w:rPr>
+          <w:rFonts w:eastAsiaTheme="minorEastAsia"/>
+          <w:lang w:val="en-US"/>
+        </w:rPr>
+        <w:t xml:space="preserve"> fault conditions</w:t>
+      </w:r>
+      <w:r>
+        <w:rPr>
+          <w:rFonts w:eastAsiaTheme="minorEastAsia"/>
+          <w:lang w:val="en-US"/>
+        </w:rPr>
+        <w:t xml:space="preserve"> were </w:t>
+      </w:r>
+      <w:r>
+        <w:rPr>
+          <w:rFonts w:eastAsiaTheme="minorEastAsia"/>
+          <w:lang w:val="en-US"/>
+        </w:rPr>
+        <w:t>split</w:t>
+      </w:r>
       <w:r>
         <w:rPr>
           <w:rFonts w:eastAsiaTheme="minorEastAsia"/>
@@ -32638,14 +32649,21 @@
           <w:rFonts w:eastAsiaTheme="minorEastAsia"/>
           <w:lang w:val="en-US"/>
         </w:rPr>
-        <w:t xml:space="preserve"> five revolutions of</w:t>
-      </w:r>
-      <w:r>
-        <w:rPr>
-          <w:rFonts w:eastAsiaTheme="minorEastAsia"/>
-          <w:lang w:val="en-US"/>
-        </w:rPr>
-        <w:t xml:space="preserve"> the Roller Bearing</w:t>
+        <w:t xml:space="preserve"> five roller b</w:t>
+      </w:r>
+      <w:r>
+        <w:rPr>
+          <w:rFonts w:eastAsiaTheme="minorEastAsia"/>
+          <w:lang w:val="en-US"/>
+        </w:rPr>
+        <w:t>earing</w:t>
+      </w:r>
+      <w:r>
+        <w:rPr>
+          <w:rFonts w:eastAsiaTheme="minorEastAsia"/>
+          <w:lang w:val="en-US"/>
+        </w:rPr>
+        <w:t xml:space="preserve"> revolutions</w:t>
       </w:r>
       <w:r>
         <w:rPr>
@@ -32659,75 +32677,60 @@
           <w:rFonts w:eastAsiaTheme="minorEastAsia"/>
           <w:lang w:val="en-US"/>
         </w:rPr>
-        <w:t>ment was further divided into 13</w:t>
-      </w:r>
-      <w:r>
-        <w:rPr>
-          <w:rFonts w:eastAsiaTheme="minorEastAsia"/>
-          <w:lang w:val="en-US"/>
-        </w:rPr>
-        <w:t xml:space="preserve"> frames of equal length. </w:t>
-      </w:r>
-      <w:r>
-        <w:rPr>
-          <w:lang w:val="en-US"/>
-        </w:rPr>
-        <w:t>D</w:t>
-      </w:r>
-      <w:r>
-        <w:rPr>
-          <w:lang w:val="en-US"/>
-        </w:rPr>
-        <w:t xml:space="preserve">ata sets </w:t>
-      </w:r>
-      <w:r>
-        <w:rPr>
-          <w:lang w:val="en-US"/>
-        </w:rPr>
-        <w:t>for</w:t>
-      </w:r>
-      <w:r>
-        <w:rPr>
-          <w:lang w:val="en-US"/>
-        </w:rPr>
-        <w:t xml:space="preserve"> classification</w:t>
-      </w:r>
-      <w:r>
-        <w:rPr>
-          <w:lang w:val="en-US"/>
-        </w:rPr>
-        <w:t xml:space="preserve"> </w:t>
-      </w:r>
-      <w:r>
-        <w:rPr>
-          <w:lang w:val="en-US"/>
-        </w:rPr>
-        <w:t>were</w:t>
-      </w:r>
-      <w:r>
-        <w:rPr>
-          <w:lang w:val="en-US"/>
-        </w:rPr>
-        <w:t xml:space="preserve"> then </w:t>
-      </w:r>
-      <w:r>
-        <w:rPr>
-          <w:lang w:val="en-US"/>
-        </w:rPr>
-        <w:t>constructed</w:t>
-      </w:r>
-      <w:r>
-        <w:rPr>
-          <w:lang w:val="en-US"/>
-        </w:rPr>
-        <w:t xml:space="preserve"> </w:t>
-      </w:r>
-      <w:r>
-        <w:rPr>
-          <w:lang w:val="en-US"/>
-        </w:rPr>
-        <w:t>according to the following scheme:</w:t>
-      </w:r>
+        <w:t>ment was further divided into 15</w:t>
+      </w:r>
+      <w:r>
+        <w:rPr>
+          <w:rFonts w:eastAsiaTheme="minorEastAsia"/>
+          <w:lang w:val="en-US"/>
+        </w:rPr>
+        <w:t xml:space="preserve"> frames of equal length.</w:t>
+      </w:r>
+      <w:r>
+        <w:rPr>
+          <w:rFonts w:eastAsiaTheme="minorEastAsia"/>
+          <w:lang w:val="en-US"/>
+        </w:rPr>
+        <w:t xml:space="preserve"> Of each of these frames, 13 </w:t>
+      </w:r>
+      <w:r>
+        <w:rPr>
+          <w:rFonts w:eastAsiaTheme="minorEastAsia"/>
+          <w:i/>
+          <w:lang w:val="en-US"/>
+        </w:rPr>
+        <w:t>MFCCs</w:t>
+      </w:r>
+      <w:r>
+        <w:rPr>
+          <w:rFonts w:eastAsiaTheme="minorEastAsia"/>
+          <w:lang w:val="en-US"/>
+        </w:rPr>
+        <w:t xml:space="preserve"> and 13 </w:t>
+      </w:r>
+      <w:r>
+        <w:rPr>
+          <w:rFonts w:eastAsiaTheme="minorEastAsia"/>
+          <w:i/>
+          <w:lang w:val="en-US"/>
+        </w:rPr>
+        <w:t xml:space="preserve">HFDs </w:t>
+      </w:r>
+      <w:r>
+        <w:rPr>
+          <w:rFonts w:eastAsiaTheme="minorEastAsia"/>
+          <w:lang w:val="en-US"/>
+        </w:rPr>
+        <w:t>were extracted.</w:t>
+      </w:r>
+    </w:p>
+    <w:p>
+      <w:pPr>
+        <w:jc w:val="both"/>
+        <w:rPr>
+          <w:lang w:val="en-US"/>
+        </w:rPr>
+      </w:pPr>
     </w:p>
     <w:tbl>
       <w:tblPr>
@@ -33161,7 +33164,7 @@
                 <w:szCs w:val="16"/>
                 <w:lang w:val="en-US"/>
               </w:rPr>
-              <w:t>Object 1</w:t>
+              <w:t>Feature Vector</w:t>
             </w:r>
           </w:p>
           <w:p>
@@ -33174,15 +33177,6 @@
                 <w:lang w:val="en-US"/>
               </w:rPr>
             </w:pPr>
-            <w:r>
-              <w:rPr>
-                <w:b/>
-                <w:sz w:val="16"/>
-                <w:szCs w:val="16"/>
-                <w:lang w:val="en-US"/>
-              </w:rPr>
-              <w:t>(sequence 1)</w:t>
-            </w:r>
           </w:p>
         </w:tc>
         <w:tc>
@@ -33683,7 +33677,7 @@
                 <w:szCs w:val="16"/>
                 <w:lang w:val="en-US"/>
               </w:rPr>
-              <w:t>Object N</w:t>
+              <w:t>Feature Vector</w:t>
             </w:r>
           </w:p>
           <w:p>
@@ -33696,15 +33690,6 @@
                 <w:lang w:val="en-US"/>
               </w:rPr>
             </w:pPr>
-            <w:r>
-              <w:rPr>
-                <w:b/>
-                <w:sz w:val="16"/>
-                <w:szCs w:val="16"/>
-                <w:lang w:val="en-US"/>
-              </w:rPr>
-              <w:t>(sequence N)</w:t>
-            </w:r>
           </w:p>
         </w:tc>
         <w:tc>
@@ -33982,16 +33967,15 @@
       </w:pPr>
       <w:r>
         <w:rPr>
-          <w:rFonts w:eastAsiaTheme="minorEastAsia"/>
           <w:noProof/>
           <w:lang w:eastAsia="de-DE"/>
         </w:rPr>
         <w:lastRenderedPageBreak/>
         <w:drawing>
-          <wp:inline distT="0" distB="0" distL="0" distR="0" wp14:anchorId="0ABABD58" wp14:editId="38FE9776">
-            <wp:extent cx="3519805" cy="2272665"/>
-            <wp:effectExtent l="0" t="0" r="4445" b="0"/>
-            <wp:docPr id="9" name="Grafik 9"/>
+          <wp:inline distT="0" distB="0" distL="0" distR="0">
+            <wp:extent cx="3562350" cy="2667000"/>
+            <wp:effectExtent l="0" t="0" r="0" b="0"/>
+            <wp:docPr id="16" name="Grafik 16"/>
             <wp:cNvGraphicFramePr>
               <a:graphicFrameLocks xmlns:a="http://schemas.openxmlformats.org/drawingml/2006/main" noChangeAspect="1"/>
             </wp:cNvGraphicFramePr>
@@ -33999,36 +33983,30 @@
               <a:graphicData uri="http://schemas.openxmlformats.org/drawingml/2006/picture">
                 <pic:pic xmlns:pic="http://schemas.openxmlformats.org/drawingml/2006/picture">
                   <pic:nvPicPr>
-                    <pic:cNvPr id="0" name="Grafik 3"/>
-                    <pic:cNvPicPr>
-                      <a:picLocks noChangeAspect="1" noChangeArrowheads="1"/>
-                    </pic:cNvPicPr>
+                    <pic:cNvPr id="0" name="15HfdWithK6.jpg"/>
+                    <pic:cNvPicPr/>
                   </pic:nvPicPr>
                   <pic:blipFill>
                     <a:blip r:embed="rId17">
+                      <a:biLevel thresh="75000"/>
                       <a:extLst>
                         <a:ext uri="{28A0092B-C50C-407E-A947-70E740481C1C}">
                           <a14:useLocalDpi xmlns:a14="http://schemas.microsoft.com/office/drawing/2010/main" val="0"/>
                         </a:ext>
                       </a:extLst>
                     </a:blip>
-                    <a:srcRect/>
                     <a:stretch>
                       <a:fillRect/>
                     </a:stretch>
                   </pic:blipFill>
-                  <pic:spPr bwMode="auto">
+                  <pic:spPr>
                     <a:xfrm>
                       <a:off x="0" y="0"/>
-                      <a:ext cx="3519805" cy="2272665"/>
+                      <a:ext cx="3562350" cy="2667000"/>
                     </a:xfrm>
                     <a:prstGeom prst="rect">
                       <a:avLst/>
                     </a:prstGeom>
-                    <a:noFill/>
-                    <a:ln>
-                      <a:noFill/>
-                    </a:ln>
                   </pic:spPr>
                 </pic:pic>
               </a:graphicData>
@@ -34086,14 +34064,22 @@
         <w:rPr>
           <w:lang w:val="en-US"/>
         </w:rPr>
-        <w:t xml:space="preserve">  M</w:t>
-      </w:r>
-      <w:r>
-        <w:rPr>
-          <w:lang w:val="en-US"/>
-        </w:rPr>
-        <w:t>FD features of one data segment</w:t>
-      </w:r>
+        <w:t>: 15 Higuchi</w:t>
+      </w:r>
+      <w:r>
+        <w:rPr>
+          <w:lang w:val="en-US"/>
+        </w:rPr>
+        <w:t xml:space="preserve"> Fractal Dimensions</w:t>
+      </w:r>
+      <w:r>
+        <w:rPr>
+          <w:lang w:val="en-US"/>
+        </w:rPr>
+        <w:t xml:space="preserve"> with k=6</w:t>
+      </w:r>
+      <w:bookmarkStart w:id="1" w:name="_GoBack"/>
+      <w:bookmarkEnd w:id="1"/>
     </w:p>
     <w:p>
       <w:pPr>
@@ -35393,19 +35379,7 @@
         <w:rPr>
           <w:lang w:val="en-US"/>
         </w:rPr>
-        <w:t xml:space="preserve">calculated based on </w:t>
-      </w:r>
-      <w:r>
-        <w:rPr>
-          <w:lang w:val="en-US"/>
-        </w:rPr>
-        <w:t>382</w:t>
-      </w:r>
-      <w:r>
-        <w:rPr>
-          <w:lang w:val="en-US"/>
-        </w:rPr>
-        <w:t xml:space="preserve"> normal samples is shown in table 1.</w:t>
+        <w:t>calculated based on 382 normal samples is shown in table 1.</w:t>
       </w:r>
     </w:p>
     <w:tbl>
@@ -44488,7 +44462,7 @@
 </file>
 
 <file path=customXml/itemProps1.xml><?xml version="1.0" encoding="utf-8"?>
-<ds:datastoreItem xmlns:ds="http://schemas.openxmlformats.org/officeDocument/2006/customXml" ds:itemID="{DA83127B-D7CD-457F-8D6E-D31EFA379310}">
+<ds:datastoreItem xmlns:ds="http://schemas.openxmlformats.org/officeDocument/2006/customXml" ds:itemID="{DC0DFD06-3FF3-4AA2-93B9-1E1477529C4A}">
   <ds:schemaRefs>
     <ds:schemaRef ds:uri="http://schemas.openxmlformats.org/officeDocument/2006/bibliography"/>
   </ds:schemaRefs>

</xml_diff>

<commit_message>
Roller Bearing Outlier Detection Documentation: Feature Extraction Matlab Scripts modified
</commit_message>
<xml_diff>
--- a/Documentation/SemiSupervisedMethodsInConditionMonitoring.docx
+++ b/Documentation/SemiSupervisedMethodsInConditionMonitoring.docx
@@ -31823,20 +31823,20 @@
       <w:r>
         <w:fldChar w:fldCharType="separate"/>
       </w:r>
+      <w:r>
+        <w:rPr>
+          <w:noProof/>
+          <w:lang w:val="en-US"/>
+        </w:rPr>
+        <w:t>9</w:t>
+      </w:r>
+      <w:r>
+        <w:rPr>
+          <w:noProof/>
+        </w:rPr>
+        <w:fldChar w:fldCharType="end"/>
+      </w:r>
       <w:proofErr w:type="gramStart"/>
-      <w:r>
-        <w:rPr>
-          <w:noProof/>
-          <w:lang w:val="en-US"/>
-        </w:rPr>
-        <w:t>12</w:t>
-      </w:r>
-      <w:r>
-        <w:rPr>
-          <w:noProof/>
-        </w:rPr>
-        <w:fldChar w:fldCharType="end"/>
-      </w:r>
       <w:r>
         <w:rPr>
           <w:lang w:val="en-US"/>
@@ -32487,7 +32487,7 @@
           <w:noProof/>
           <w:lang w:val="en-US"/>
         </w:rPr>
-        <w:t>13</w:t>
+        <w:t>10</w:t>
       </w:r>
       <w:r>
         <w:rPr>
@@ -32677,7 +32677,14 @@
           <w:rFonts w:eastAsiaTheme="minorEastAsia"/>
           <w:lang w:val="en-US"/>
         </w:rPr>
-        <w:t>ment was further divided into 15</w:t>
+        <w:t xml:space="preserve">ment was further split </w:t>
+      </w:r>
+      <w:r>
+        <w:rPr>
+          <w:rFonts w:eastAsiaTheme="minorEastAsia"/>
+          <w:lang w:val="en-US"/>
+        </w:rPr>
+        <w:t>into 15</w:t>
       </w:r>
       <w:r>
         <w:rPr>
@@ -32728,9 +32735,24 @@
       <w:pPr>
         <w:jc w:val="both"/>
         <w:rPr>
-          <w:lang w:val="en-US"/>
-        </w:rPr>
-      </w:pPr>
+          <w:rFonts w:eastAsiaTheme="minorEastAsia"/>
+          <w:lang w:val="en-US"/>
+        </w:rPr>
+      </w:pPr>
+      <w:r>
+        <w:rPr>
+          <w:rFonts w:eastAsiaTheme="minorEastAsia"/>
+          <w:lang w:val="en-US"/>
+        </w:rPr>
+        <w:t xml:space="preserve">Table </w:t>
+      </w:r>
+      <w:r>
+        <w:rPr>
+          <w:rFonts w:eastAsiaTheme="minorEastAsia"/>
+          <w:lang w:val="en-US"/>
+        </w:rPr>
+        <w:t>1 illustrates the schema of each of the feature sets.</w:t>
+      </w:r>
     </w:p>
     <w:tbl>
       <w:tblPr>
@@ -32893,48 +32915,18 @@
                     </m:r>
                   </m:e>
                   <m:sub>
-                    <m:sSub>
-                      <m:sSubPr>
-                        <m:ctrlPr>
-                          <w:rPr>
-                            <w:rFonts w:ascii="Cambria Math" w:hAnsi="Cambria Math"/>
-                            <w:b/>
-                            <w:i/>
-                            <w:sz w:val="16"/>
-                            <w:szCs w:val="16"/>
-                            <w:lang w:val="en-US"/>
-                          </w:rPr>
-                        </m:ctrlPr>
-                      </m:sSubPr>
-                      <m:e>
-                        <m:r>
-                          <m:rPr>
-                            <m:sty m:val="bi"/>
-                          </m:rPr>
-                          <w:rPr>
-                            <w:rFonts w:ascii="Cambria Math" w:hAnsi="Cambria Math"/>
-                            <w:sz w:val="16"/>
-                            <w:szCs w:val="16"/>
-                            <w:lang w:val="en-US"/>
-                          </w:rPr>
-                          <m:t>D</m:t>
-                        </m:r>
-                      </m:e>
-                      <m:sub>
-                        <m:r>
-                          <m:rPr>
-                            <m:sty m:val="bi"/>
-                          </m:rPr>
-                          <w:rPr>
-                            <w:rFonts w:ascii="Cambria Math" w:hAnsi="Cambria Math"/>
-                            <w:sz w:val="16"/>
-                            <w:szCs w:val="16"/>
-                            <w:lang w:val="en-US"/>
-                          </w:rPr>
-                          <m:t>MFCC</m:t>
-                        </m:r>
-                      </m:sub>
-                    </m:sSub>
+                    <m:r>
+                      <m:rPr>
+                        <m:sty m:val="bi"/>
+                      </m:rPr>
+                      <w:rPr>
+                        <w:rFonts w:ascii="Cambria Math" w:hAnsi="Cambria Math"/>
+                        <w:sz w:val="16"/>
+                        <w:szCs w:val="16"/>
+                        <w:lang w:val="en-US"/>
+                      </w:rPr>
+                      <m:t>13</m:t>
+                    </m:r>
                   </m:sub>
                 </m:sSub>
               </m:oMath>
@@ -33066,42 +33058,18 @@
                     </m:r>
                   </m:e>
                   <m:sub>
-                    <m:sSub>
-                      <m:sSubPr>
-                        <m:ctrlPr>
-                          <w:rPr>
-                            <w:rFonts w:ascii="Cambria Math" w:hAnsi="Cambria Math"/>
-                            <w:b/>
-                            <w:i/>
-                            <w:lang w:val="en-US"/>
-                          </w:rPr>
-                        </m:ctrlPr>
-                      </m:sSubPr>
-                      <m:e>
-                        <m:r>
-                          <m:rPr>
-                            <m:sty m:val="bi"/>
-                          </m:rPr>
-                          <w:rPr>
-                            <w:rFonts w:ascii="Cambria Math" w:hAnsi="Cambria Math"/>
-                            <w:lang w:val="en-US"/>
-                          </w:rPr>
-                          <m:t>D</m:t>
-                        </m:r>
-                      </m:e>
-                      <m:sub>
-                        <m:r>
-                          <m:rPr>
-                            <m:sty m:val="bi"/>
-                          </m:rPr>
-                          <w:rPr>
-                            <w:rFonts w:ascii="Cambria Math" w:hAnsi="Cambria Math"/>
-                            <w:lang w:val="en-US"/>
-                          </w:rPr>
-                          <m:t>MFD</m:t>
-                        </m:r>
-                      </m:sub>
-                    </m:sSub>
+                    <m:r>
+                      <m:rPr>
+                        <m:sty m:val="bi"/>
+                      </m:rPr>
+                      <w:rPr>
+                        <w:rFonts w:ascii="Cambria Math" w:hAnsi="Cambria Math"/>
+                        <w:sz w:val="16"/>
+                        <w:szCs w:val="16"/>
+                        <w:lang w:val="en-US"/>
+                      </w:rPr>
+                      <m:t>13</m:t>
+                    </m:r>
                   </m:sub>
                 </m:sSub>
               </m:oMath>
@@ -33166,10 +33134,19 @@
               </w:rPr>
               <w:t>Feature Vector</w:t>
             </w:r>
+            <w:r>
+              <w:rPr>
+                <w:b/>
+                <w:sz w:val="16"/>
+                <w:szCs w:val="16"/>
+                <w:lang w:val="en-US"/>
+              </w:rPr>
+              <w:t xml:space="preserve"> 1</w:t>
+            </w:r>
           </w:p>
           <w:p>
             <w:pPr>
-              <w:jc w:val="both"/>
+              <w:jc w:val="center"/>
               <w:rPr>
                 <w:b/>
                 <w:sz w:val="16"/>
@@ -33679,6 +33656,15 @@
               </w:rPr>
               <w:t>Feature Vector</w:t>
             </w:r>
+            <w:r>
+              <w:rPr>
+                <w:b/>
+                <w:sz w:val="16"/>
+                <w:szCs w:val="16"/>
+                <w:lang w:val="en-US"/>
+              </w:rPr>
+              <w:t xml:space="preserve"> N</w:t>
+            </w:r>
           </w:p>
           <w:p>
             <w:pPr>
@@ -33894,6 +33880,7 @@
           </w:p>
           <w:p>
             <w:pPr>
+              <w:keepNext/>
               <w:jc w:val="center"/>
               <w:rPr>
                 <w:lang w:val="en-US"/>
@@ -33913,40 +33900,238 @@
     </w:tbl>
     <w:p>
       <w:pPr>
+        <w:pStyle w:val="Beschriftung"/>
+        <w:jc w:val="center"/>
+        <w:rPr>
+          <w:lang w:val="en-US"/>
+        </w:rPr>
+      </w:pPr>
+      <w:r>
+        <w:t xml:space="preserve">Table </w:t>
+      </w:r>
+      <w:fldSimple w:instr=" SEQ Table \* ARABIC ">
+        <w:r>
+          <w:rPr>
+            <w:noProof/>
+          </w:rPr>
+          <w:t>1</w:t>
+        </w:r>
+      </w:fldSimple>
+      <w:r>
+        <w:t xml:space="preserve"> Feature </w:t>
+      </w:r>
+      <w:proofErr w:type="spellStart"/>
+      <w:r>
+        <w:t>data</w:t>
+      </w:r>
+      <w:proofErr w:type="spellEnd"/>
+      <w:r>
+        <w:t xml:space="preserve"> </w:t>
+      </w:r>
+      <w:proofErr w:type="spellStart"/>
+      <w:r>
+        <w:t>set</w:t>
+      </w:r>
+      <w:proofErr w:type="spellEnd"/>
+      <w:r>
+        <w:t xml:space="preserve"> </w:t>
+      </w:r>
+      <w:proofErr w:type="spellStart"/>
+      <w:r>
+        <w:t>schema</w:t>
+      </w:r>
+      <w:proofErr w:type="spellEnd"/>
+    </w:p>
+    <w:p>
+      <w:pPr>
+        <w:pStyle w:val="Listenabsatz"/>
+        <w:numPr>
+          <w:ilvl w:val="2"/>
+          <w:numId w:val="15"/>
+        </w:numPr>
         <w:jc w:val="both"/>
         <w:rPr>
           <w:lang w:val="en-US"/>
         </w:rPr>
       </w:pPr>
+      <w:r>
+        <w:rPr>
+          <w:lang w:val="en-US"/>
+        </w:rPr>
+        <w:t xml:space="preserve">  Mel </w:t>
+      </w:r>
+      <w:r>
+        <w:rPr>
+          <w:lang w:val="en-US"/>
+        </w:rPr>
+        <w:t xml:space="preserve">Frequency </w:t>
+      </w:r>
+      <w:proofErr w:type="spellStart"/>
+      <w:r>
+        <w:rPr>
+          <w:lang w:val="en-US"/>
+        </w:rPr>
+        <w:t>Cepstral</w:t>
+      </w:r>
+      <w:proofErr w:type="spellEnd"/>
+      <w:r>
+        <w:rPr>
+          <w:lang w:val="en-US"/>
+        </w:rPr>
+        <w:t xml:space="preserve"> Coefficients</w:t>
+      </w:r>
     </w:p>
     <w:p>
       <w:pPr>
         <w:jc w:val="both"/>
         <w:rPr>
-          <w:rFonts w:eastAsiaTheme="minorEastAsia"/>
-          <w:lang w:val="en-US"/>
-        </w:rPr>
-      </w:pPr>
-      <w:r>
-        <w:rPr>
-          <w:rFonts w:eastAsiaTheme="minorEastAsia"/>
-          <w:lang w:val="en-US"/>
-        </w:rPr>
-        <w:t>Figur</w:t>
-      </w:r>
-      <w:r>
-        <w:rPr>
-          <w:rFonts w:eastAsiaTheme="minorEastAsia"/>
-          <w:lang w:val="en-US"/>
-        </w:rPr>
-        <w:t>e 3 shows the MFD features of 13</w:t>
-      </w:r>
-      <w:r>
-        <w:rPr>
-          <w:rFonts w:eastAsiaTheme="minorEastAsia"/>
-          <w:lang w:val="en-US"/>
-        </w:rPr>
-        <w:t xml:space="preserve"> sequences:</w:t>
+          <w:lang w:val="en-US"/>
+        </w:rPr>
+      </w:pPr>
+      <w:r>
+        <w:rPr>
+          <w:lang w:val="en-US"/>
+        </w:rPr>
+        <w:t xml:space="preserve">The MATLAB package used for extracting the </w:t>
+      </w:r>
+      <w:r>
+        <w:rPr>
+          <w:i/>
+          <w:lang w:val="en-US"/>
+        </w:rPr>
+        <w:t xml:space="preserve">MFCCs </w:t>
+      </w:r>
+      <w:sdt>
+        <w:sdtPr>
+          <w:rPr>
+            <w:i/>
+            <w:lang w:val="en-US"/>
+          </w:rPr>
+          <w:id w:val="-532571256"/>
+          <w:citation/>
+        </w:sdtPr>
+        <w:sdtContent>
+          <w:r>
+            <w:rPr>
+              <w:i/>
+              <w:lang w:val="en-US"/>
+            </w:rPr>
+            <w:fldChar w:fldCharType="begin"/>
+          </w:r>
+          <w:r>
+            <w:rPr>
+              <w:lang w:val="en-US"/>
+            </w:rPr>
+            <w:instrText xml:space="preserve"> CITATION Ell05 \l 1031 </w:instrText>
+          </w:r>
+          <w:r>
+            <w:rPr>
+              <w:i/>
+              <w:lang w:val="en-US"/>
+            </w:rPr>
+            <w:fldChar w:fldCharType="separate"/>
+          </w:r>
+          <w:r>
+            <w:rPr>
+              <w:noProof/>
+              <w:lang w:val="en-US"/>
+            </w:rPr>
+            <w:t>(Ellis, 2005)</w:t>
+          </w:r>
+          <w:r>
+            <w:rPr>
+              <w:i/>
+              <w:lang w:val="en-US"/>
+            </w:rPr>
+            <w:fldChar w:fldCharType="end"/>
+          </w:r>
+        </w:sdtContent>
+      </w:sdt>
+      <w:r>
+        <w:rPr>
+          <w:i/>
+          <w:lang w:val="en-US"/>
+        </w:rPr>
+        <w:t xml:space="preserve"> </w:t>
+      </w:r>
+      <w:r>
+        <w:rPr>
+          <w:lang w:val="en-US"/>
+        </w:rPr>
+        <w:t xml:space="preserve">is part of a </w:t>
+      </w:r>
+      <w:r>
+        <w:rPr>
+          <w:lang w:val="en-US"/>
+        </w:rPr>
+        <w:t>collection</w:t>
+      </w:r>
+      <w:r>
+        <w:rPr>
+          <w:lang w:val="en-US"/>
+        </w:rPr>
+        <w:t xml:space="preserve"> designed for feature extraction in the speech recognition domain. It is highly adaptable through a large number of parameters of which many require specific domain knowledge. For the purposes of this thesis, default settings proved to be sufficient</w:t>
+      </w:r>
+      <w:r>
+        <w:rPr>
+          <w:lang w:val="en-US"/>
+        </w:rPr>
+        <w:t xml:space="preserve"> for most of these parameters. The number of </w:t>
+      </w:r>
+      <w:r>
+        <w:rPr>
+          <w:i/>
+          <w:lang w:val="en-US"/>
+        </w:rPr>
+        <w:t xml:space="preserve">Short Time </w:t>
+      </w:r>
+      <w:proofErr w:type="spellStart"/>
+      <w:r>
+        <w:rPr>
+          <w:i/>
+          <w:lang w:val="en-US"/>
+        </w:rPr>
+        <w:t>Foruier</w:t>
+      </w:r>
+      <w:proofErr w:type="spellEnd"/>
+      <w:r>
+        <w:rPr>
+          <w:i/>
+          <w:lang w:val="en-US"/>
+        </w:rPr>
+        <w:t xml:space="preserve"> Transform </w:t>
+      </w:r>
+      <w:r>
+        <w:rPr>
+          <w:lang w:val="en-US"/>
+        </w:rPr>
+        <w:t xml:space="preserve">frames was set to 15 and the number of </w:t>
+      </w:r>
+      <w:r>
+        <w:rPr>
+          <w:i/>
+          <w:lang w:val="en-US"/>
+        </w:rPr>
+        <w:t>MFCCs</w:t>
+      </w:r>
+      <w:r>
+        <w:rPr>
+          <w:i/>
+          <w:lang w:val="en-US"/>
+        </w:rPr>
+        <w:t xml:space="preserve"> </w:t>
+      </w:r>
+      <w:r>
+        <w:rPr>
+          <w:lang w:val="en-US"/>
+        </w:rPr>
+        <w:t>extracted from eac</w:t>
+      </w:r>
+      <w:r>
+        <w:rPr>
+          <w:lang w:val="en-US"/>
+        </w:rPr>
+        <w:t>h of these frames was set to 13.</w:t>
       </w:r>
     </w:p>
     <w:p>
@@ -33956,14 +34141,30 @@
           <w:lang w:val="en-US"/>
         </w:rPr>
       </w:pPr>
+      <w:r>
+        <w:rPr>
+          <w:lang w:val="en-US"/>
+        </w:rPr>
+        <w:t xml:space="preserve">Figure 14 shows 13 </w:t>
+      </w:r>
+      <w:r>
+        <w:rPr>
+          <w:i/>
+          <w:lang w:val="en-US"/>
+        </w:rPr>
+        <w:t>MFCCs</w:t>
+      </w:r>
+      <w:r>
+        <w:rPr>
+          <w:lang w:val="en-US"/>
+        </w:rPr>
+        <w:t xml:space="preserve"> from the same frame of each dataset.</w:t>
+      </w:r>
     </w:p>
     <w:p>
       <w:pPr>
         <w:keepNext/>
         <w:jc w:val="center"/>
-        <w:rPr>
-          <w:lang w:val="en-US"/>
-        </w:rPr>
       </w:pPr>
       <w:r>
         <w:rPr>
@@ -33972,10 +34173,10 @@
         </w:rPr>
         <w:lastRenderedPageBreak/>
         <w:drawing>
-          <wp:inline distT="0" distB="0" distL="0" distR="0">
+          <wp:inline distT="0" distB="0" distL="0" distR="0" wp14:anchorId="3CC19C3D" wp14:editId="6A93B084">
             <wp:extent cx="3562350" cy="2667000"/>
             <wp:effectExtent l="0" t="0" r="0" b="0"/>
-            <wp:docPr id="16" name="Grafik 16"/>
+            <wp:docPr id="1" name="Grafik 1"/>
             <wp:cNvGraphicFramePr>
               <a:graphicFrameLocks xmlns:a="http://schemas.openxmlformats.org/drawingml/2006/main" noChangeAspect="1"/>
             </wp:cNvGraphicFramePr>
@@ -33983,7 +34184,7 @@
               <a:graphicData uri="http://schemas.openxmlformats.org/drawingml/2006/picture">
                 <pic:pic xmlns:pic="http://schemas.openxmlformats.org/drawingml/2006/picture">
                   <pic:nvPicPr>
-                    <pic:cNvPr id="0" name="15HfdWithK6.jpg"/>
+                    <pic:cNvPr id="0" name="13FractalDimensionsOfFirstFrames.jpg"/>
                     <pic:cNvPicPr/>
                   </pic:nvPicPr>
                   <pic:blipFill>
@@ -34020,7 +34221,6 @@
         <w:pStyle w:val="Beschriftung"/>
         <w:jc w:val="center"/>
         <w:rPr>
-          <w:b w:val="0"/>
           <w:lang w:val="en-US"/>
         </w:rPr>
       </w:pPr>
@@ -34055,7 +34255,7 @@
           <w:noProof/>
           <w:lang w:val="en-US"/>
         </w:rPr>
-        <w:t>14</w:t>
+        <w:t>11</w:t>
       </w:r>
       <w:r>
         <w:fldChar w:fldCharType="end"/>
@@ -34064,51 +34264,673 @@
         <w:rPr>
           <w:lang w:val="en-US"/>
         </w:rPr>
-        <w:t>: 15 Higuchi</w:t>
-      </w:r>
-      <w:r>
-        <w:rPr>
-          <w:lang w:val="en-US"/>
-        </w:rPr>
-        <w:t xml:space="preserve"> Fractal Dimensions</w:t>
-      </w:r>
-      <w:r>
-        <w:rPr>
-          <w:lang w:val="en-US"/>
-        </w:rPr>
-        <w:t xml:space="preserve"> with k=6</w:t>
-      </w:r>
-      <w:bookmarkStart w:id="1" w:name="_GoBack"/>
-      <w:bookmarkEnd w:id="1"/>
-    </w:p>
-    <w:p>
-      <w:pPr>
-        <w:rPr>
-          <w:lang w:val="en-US"/>
-        </w:rPr>
-      </w:pPr>
-      <w:r>
-        <w:rPr>
-          <w:lang w:val="en-US"/>
-        </w:rPr>
-        <w:t>Figure 4 illustrates the MFCC features of one sequence:</w:t>
+        <w:t xml:space="preserve"> Thirteen Mel Frequency </w:t>
+      </w:r>
+      <w:proofErr w:type="spellStart"/>
+      <w:r>
+        <w:rPr>
+          <w:lang w:val="en-US"/>
+        </w:rPr>
+        <w:t>Cepstral</w:t>
+      </w:r>
+      <w:proofErr w:type="spellEnd"/>
+      <w:r>
+        <w:rPr>
+          <w:lang w:val="en-US"/>
+        </w:rPr>
+        <w:t xml:space="preserve"> Coefficients</w:t>
+      </w:r>
+    </w:p>
+    <w:p>
+      <w:pPr>
+        <w:pStyle w:val="Listenabsatz"/>
+        <w:numPr>
+          <w:ilvl w:val="2"/>
+          <w:numId w:val="15"/>
+        </w:numPr>
+        <w:rPr>
+          <w:lang w:val="en-US"/>
+        </w:rPr>
+      </w:pPr>
+      <w:r>
+        <w:rPr>
+          <w:lang w:val="en-US"/>
+        </w:rPr>
+        <w:t xml:space="preserve">  Higuchi Fractal Dimensions</w:t>
+      </w:r>
+    </w:p>
+    <w:p>
+      <w:pPr>
+        <w:jc w:val="both"/>
+        <w:rPr>
+          <w:lang w:val="en-US"/>
+        </w:rPr>
+      </w:pPr>
+      <w:r>
+        <w:rPr>
+          <w:lang w:val="en-US"/>
+        </w:rPr>
+        <w:t xml:space="preserve">For </w:t>
+      </w:r>
+      <w:proofErr w:type="gramStart"/>
+      <w:r>
+        <w:rPr>
+          <w:i/>
+          <w:lang w:val="en-US"/>
+        </w:rPr>
+        <w:t>HFDs</w:t>
+      </w:r>
+      <w:r>
+        <w:rPr>
+          <w:lang w:val="en-US"/>
+        </w:rPr>
+        <w:t xml:space="preserve">  feature</w:t>
+      </w:r>
+      <w:proofErr w:type="gramEnd"/>
+      <w:r>
+        <w:rPr>
+          <w:lang w:val="en-US"/>
+        </w:rPr>
+        <w:t xml:space="preserve"> extraction,  a simple MATLAB implementation was used </w:t>
+      </w:r>
+      <w:sdt>
+        <w:sdtPr>
+          <w:rPr>
+            <w:lang w:val="en-US"/>
+          </w:rPr>
+          <w:id w:val="1500541374"/>
+          <w:citation/>
+        </w:sdtPr>
+        <w:sdtContent>
+          <w:r>
+            <w:rPr>
+              <w:lang w:val="en-US"/>
+            </w:rPr>
+            <w:fldChar w:fldCharType="begin"/>
+          </w:r>
+          <w:r>
+            <w:rPr>
+              <w:lang w:val="en-US"/>
+            </w:rPr>
+            <w:instrText xml:space="preserve"> CITATION Sel11 \l 1031 </w:instrText>
+          </w:r>
+          <w:r>
+            <w:rPr>
+              <w:lang w:val="en-US"/>
+            </w:rPr>
+            <w:fldChar w:fldCharType="separate"/>
+          </w:r>
+          <w:r>
+            <w:rPr>
+              <w:noProof/>
+              <w:lang w:val="en-US"/>
+            </w:rPr>
+            <w:t>(Selvam, 2011)</w:t>
+          </w:r>
+          <w:r>
+            <w:rPr>
+              <w:lang w:val="en-US"/>
+            </w:rPr>
+            <w:fldChar w:fldCharType="end"/>
+          </w:r>
+        </w:sdtContent>
+      </w:sdt>
+      <w:r>
+        <w:rPr>
+          <w:lang w:val="en-US"/>
+        </w:rPr>
+        <w:t xml:space="preserve">  with just </w:t>
+      </w:r>
+      <w:r>
+        <w:rPr>
+          <w:lang w:val="en-US"/>
+        </w:rPr>
+        <w:t xml:space="preserve">one free parameter </w:t>
+      </w:r>
+      <m:oMath>
+        <m:sSub>
+          <m:sSubPr>
+            <m:ctrlPr>
+              <w:rPr>
+                <w:rFonts w:ascii="Cambria Math" w:hAnsi="Cambria Math"/>
+                <w:i/>
+                <w:lang w:val="en-US"/>
+              </w:rPr>
+            </m:ctrlPr>
+          </m:sSubPr>
+          <m:e>
+            <m:r>
+              <w:rPr>
+                <w:rFonts w:ascii="Cambria Math" w:hAnsi="Cambria Math"/>
+                <w:lang w:val="en-US"/>
+              </w:rPr>
+              <m:t>k</m:t>
+            </m:r>
+          </m:e>
+          <m:sub>
+            <m:r>
+              <w:rPr>
+                <w:rFonts w:ascii="Cambria Math" w:hAnsi="Cambria Math"/>
+                <w:lang w:val="en-US"/>
+              </w:rPr>
+              <m:t>max</m:t>
+            </m:r>
+          </m:sub>
+        </m:sSub>
+      </m:oMath>
+      <w:r>
+        <w:rPr>
+          <w:lang w:val="en-US"/>
+        </w:rPr>
+        <w:t xml:space="preserve">(2.2).  A </w:t>
+      </w:r>
+      <w:proofErr w:type="spellStart"/>
+      <w:r>
+        <w:rPr>
+          <w:lang w:val="en-US"/>
+        </w:rPr>
+        <w:t>Weierstrass</w:t>
+      </w:r>
+      <w:proofErr w:type="spellEnd"/>
+      <w:r>
+        <w:rPr>
+          <w:lang w:val="en-US"/>
+        </w:rPr>
+        <w:t xml:space="preserve"> function with known </w:t>
+      </w:r>
+      <w:r>
+        <w:rPr>
+          <w:i/>
+          <w:lang w:val="en-US"/>
+        </w:rPr>
+        <w:t xml:space="preserve">fractal dimension </w:t>
+      </w:r>
+      <w:r>
+        <w:rPr>
+          <w:lang w:val="en-US"/>
+        </w:rPr>
+        <w:t xml:space="preserve">was used to verify correct behavior of the </w:t>
+      </w:r>
+      <w:r>
+        <w:rPr>
+          <w:i/>
+          <w:lang w:val="en-US"/>
+        </w:rPr>
+        <w:t>HFD</w:t>
+      </w:r>
+      <w:r>
+        <w:rPr>
+          <w:i/>
+          <w:lang w:val="en-US"/>
+        </w:rPr>
+        <w:t>-</w:t>
+      </w:r>
+      <w:r>
+        <w:rPr>
+          <w:lang w:val="en-US"/>
+        </w:rPr>
+        <w:t>function.</w:t>
+      </w:r>
+    </w:p>
+    <w:p>
+      <w:pPr>
+        <w:jc w:val="both"/>
+        <w:rPr>
+          <w:rFonts w:eastAsiaTheme="minorEastAsia"/>
+          <w:i/>
+          <w:lang w:val="en-US"/>
+        </w:rPr>
+      </w:pPr>
+      <w:r>
+        <w:rPr>
+          <w:lang w:val="en-US"/>
+        </w:rPr>
+        <w:t xml:space="preserve">Since no exact rules exist for the selection of </w:t>
+      </w:r>
+      <m:oMath>
+        <m:sSub>
+          <m:sSubPr>
+            <m:ctrlPr>
+              <w:rPr>
+                <w:rFonts w:ascii="Cambria Math" w:hAnsi="Cambria Math"/>
+                <w:i/>
+                <w:lang w:val="en-US"/>
+              </w:rPr>
+            </m:ctrlPr>
+          </m:sSubPr>
+          <m:e>
+            <m:r>
+              <w:rPr>
+                <w:rFonts w:ascii="Cambria Math" w:hAnsi="Cambria Math"/>
+                <w:lang w:val="en-US"/>
+              </w:rPr>
+              <m:t>k</m:t>
+            </m:r>
+          </m:e>
+          <m:sub>
+            <m:r>
+              <w:rPr>
+                <w:rFonts w:ascii="Cambria Math" w:hAnsi="Cambria Math"/>
+                <w:lang w:val="en-US"/>
+              </w:rPr>
+              <m:t>max</m:t>
+            </m:r>
+          </m:sub>
+        </m:sSub>
+      </m:oMath>
+      <w:r>
+        <w:rPr>
+          <w:lang w:val="en-US"/>
+        </w:rPr>
+        <w:t xml:space="preserve">  </w:t>
+      </w:r>
+      <w:r>
+        <w:rPr>
+          <w:lang w:val="en-US"/>
+        </w:rPr>
+        <w:t xml:space="preserve">, </w:t>
+      </w:r>
+      <w:r>
+        <w:rPr>
+          <w:lang w:val="en-US"/>
+        </w:rPr>
+        <w:t xml:space="preserve">the parameter was varied </w:t>
+      </w:r>
+      <w:r>
+        <w:rPr>
+          <w:lang w:val="en-US"/>
+        </w:rPr>
+        <w:t>with</w:t>
+      </w:r>
+      <w:r>
+        <w:rPr>
+          <w:lang w:val="en-US"/>
+        </w:rPr>
+        <w:t>in a certain range</w:t>
+      </w:r>
+      <w:r>
+        <w:rPr>
+          <w:lang w:val="en-US"/>
+        </w:rPr>
+        <w:t>,</w:t>
+      </w:r>
+      <w:r>
+        <w:rPr>
+          <w:lang w:val="en-US"/>
+        </w:rPr>
+        <w:t xml:space="preserve"> based on </w:t>
+      </w:r>
+      <w:r>
+        <w:rPr>
+          <w:lang w:val="en-US"/>
+        </w:rPr>
+        <w:t>experimental results</w:t>
+      </w:r>
+      <w:r>
+        <w:rPr>
+          <w:lang w:val="en-US"/>
+        </w:rPr>
+        <w:t xml:space="preserve"> </w:t>
+      </w:r>
+      <w:sdt>
+        <w:sdtPr>
+          <w:rPr>
+            <w:lang w:val="en-US"/>
+          </w:rPr>
+          <w:id w:val="-751048269"/>
+          <w:citation/>
+        </w:sdtPr>
+        <w:sdtContent>
+          <w:r>
+            <w:rPr>
+              <w:lang w:val="en-US"/>
+            </w:rPr>
+            <w:fldChar w:fldCharType="begin"/>
+          </w:r>
+          <w:r>
+            <w:rPr>
+              <w:lang w:val="en-US"/>
+            </w:rPr>
+            <w:instrText xml:space="preserve"> CITATION Pol10 \l 1031 </w:instrText>
+          </w:r>
+          <w:r>
+            <w:rPr>
+              <w:lang w:val="en-US"/>
+            </w:rPr>
+            <w:fldChar w:fldCharType="separate"/>
+          </w:r>
+          <w:r>
+            <w:rPr>
+              <w:noProof/>
+              <w:lang w:val="en-US"/>
+            </w:rPr>
+            <w:t>(Polychronaki, et al., 2010)</w:t>
+          </w:r>
+          <w:r>
+            <w:rPr>
+              <w:lang w:val="en-US"/>
+            </w:rPr>
+            <w:fldChar w:fldCharType="end"/>
+          </w:r>
+        </w:sdtContent>
+      </w:sdt>
+      <w:r>
+        <w:rPr>
+          <w:lang w:val="en-US"/>
+        </w:rPr>
+        <w:t xml:space="preserve">. </w:t>
+      </w:r>
+      <w:r>
+        <w:rPr>
+          <w:lang w:val="en-US"/>
+        </w:rPr>
+        <w:t xml:space="preserve">In order to get the same number of </w:t>
+      </w:r>
+      <w:r>
+        <w:rPr>
+          <w:i/>
+          <w:lang w:val="en-US"/>
+        </w:rPr>
+        <w:t xml:space="preserve">HFDs </w:t>
+      </w:r>
+      <w:r>
+        <w:rPr>
+          <w:lang w:val="en-US"/>
+        </w:rPr>
+        <w:t xml:space="preserve">as </w:t>
+      </w:r>
+      <w:r>
+        <w:rPr>
+          <w:i/>
+          <w:lang w:val="en-US"/>
+        </w:rPr>
+        <w:t>MFCCs</w:t>
+      </w:r>
+      <w:r>
+        <w:rPr>
+          <w:lang w:val="en-US"/>
+        </w:rPr>
+        <w:t xml:space="preserve">, each segment was split into 15 frames and for each frame 13 different </w:t>
+      </w:r>
+      <w:r>
+        <w:rPr>
+          <w:i/>
+          <w:lang w:val="en-US"/>
+        </w:rPr>
+        <w:t>HFDs</w:t>
+      </w:r>
+      <w:r>
+        <w:rPr>
+          <w:i/>
+          <w:lang w:val="en-US"/>
+        </w:rPr>
+        <w:t xml:space="preserve"> </w:t>
+      </w:r>
+      <w:r>
+        <w:rPr>
+          <w:lang w:val="en-US"/>
+        </w:rPr>
+        <w:t>where calculated by selecting a different</w:t>
+      </w:r>
+      <w:r>
+        <w:rPr>
+          <w:lang w:val="en-US"/>
+        </w:rPr>
+        <w:t xml:space="preserve"> value for</w:t>
+      </w:r>
+      <w:r>
+        <w:rPr>
+          <w:lang w:val="en-US"/>
+        </w:rPr>
+        <w:t xml:space="preserve"> </w:t>
+      </w:r>
+      <m:oMath>
+        <m:sSub>
+          <m:sSubPr>
+            <m:ctrlPr>
+              <w:rPr>
+                <w:rFonts w:ascii="Cambria Math" w:hAnsi="Cambria Math"/>
+                <w:i/>
+                <w:lang w:val="en-US"/>
+              </w:rPr>
+            </m:ctrlPr>
+          </m:sSubPr>
+          <m:e>
+            <m:r>
+              <w:rPr>
+                <w:rFonts w:ascii="Cambria Math" w:hAnsi="Cambria Math"/>
+                <w:lang w:val="en-US"/>
+              </w:rPr>
+              <m:t>k</m:t>
+            </m:r>
+          </m:e>
+          <m:sub>
+            <m:r>
+              <w:rPr>
+                <w:rFonts w:ascii="Cambria Math" w:hAnsi="Cambria Math"/>
+                <w:lang w:val="en-US"/>
+              </w:rPr>
+              <m:t>max</m:t>
+            </m:r>
+          </m:sub>
+        </m:sSub>
+      </m:oMath>
+      <w:r>
+        <w:rPr>
+          <w:i/>
+          <w:lang w:val="en-US"/>
+        </w:rPr>
+        <w:t xml:space="preserve"> </w:t>
+      </w:r>
+      <w:r>
+        <w:rPr>
+          <w:lang w:val="en-US"/>
+        </w:rPr>
+        <w:t xml:space="preserve">each time. </w:t>
+      </w:r>
+      <w:r>
+        <w:rPr>
+          <w:lang w:val="en-US"/>
+        </w:rPr>
+        <w:t xml:space="preserve">With this approach, the best </w:t>
+      </w:r>
+      <m:oMath>
+        <m:sSub>
+          <m:sSubPr>
+            <m:ctrlPr>
+              <w:rPr>
+                <w:rFonts w:ascii="Cambria Math" w:hAnsi="Cambria Math"/>
+                <w:i/>
+                <w:lang w:val="en-US"/>
+              </w:rPr>
+            </m:ctrlPr>
+          </m:sSubPr>
+          <m:e>
+            <m:r>
+              <w:rPr>
+                <w:rFonts w:ascii="Cambria Math" w:hAnsi="Cambria Math"/>
+                <w:lang w:val="en-US"/>
+              </w:rPr>
+              <m:t>k</m:t>
+            </m:r>
+          </m:e>
+          <m:sub>
+            <m:r>
+              <w:rPr>
+                <w:rFonts w:ascii="Cambria Math" w:hAnsi="Cambria Math"/>
+                <w:lang w:val="en-US"/>
+              </w:rPr>
+              <m:t>max</m:t>
+            </m:r>
+          </m:sub>
+        </m:sSub>
+      </m:oMath>
+      <w:r>
+        <w:rPr>
+          <w:rFonts w:eastAsiaTheme="minorEastAsia"/>
+          <w:lang w:val="en-US"/>
+        </w:rPr>
+        <w:t xml:space="preserve"> values can later be selected by </w:t>
+      </w:r>
+      <w:r>
+        <w:rPr>
+          <w:rFonts w:eastAsiaTheme="minorEastAsia"/>
+          <w:i/>
+          <w:lang w:val="en-US"/>
+        </w:rPr>
+        <w:t xml:space="preserve">PCA </w:t>
+      </w:r>
+      <w:r>
+        <w:rPr>
+          <w:rFonts w:eastAsiaTheme="minorEastAsia"/>
+          <w:lang w:val="en-US"/>
+        </w:rPr>
+        <w:t xml:space="preserve">or similar </w:t>
+      </w:r>
+      <w:r>
+        <w:rPr>
+          <w:rFonts w:eastAsiaTheme="minorEastAsia"/>
+          <w:i/>
+          <w:lang w:val="en-US"/>
+        </w:rPr>
+        <w:t>feature sele</w:t>
+      </w:r>
+      <w:r>
+        <w:rPr>
+          <w:rFonts w:eastAsiaTheme="minorEastAsia"/>
+          <w:i/>
+          <w:lang w:val="en-US"/>
+        </w:rPr>
+        <w:t xml:space="preserve">ction </w:t>
+      </w:r>
+      <w:r>
+        <w:rPr>
+          <w:rFonts w:eastAsiaTheme="minorEastAsia"/>
+          <w:lang w:val="en-US"/>
+        </w:rPr>
+        <w:t>methods.</w:t>
+      </w:r>
+      <w:r>
+        <w:rPr>
+          <w:rFonts w:eastAsiaTheme="minorEastAsia"/>
+          <w:i/>
+          <w:lang w:val="en-US"/>
+        </w:rPr>
+        <w:t xml:space="preserve"> </w:t>
+      </w:r>
+    </w:p>
+    <w:p>
+      <w:pPr>
+        <w:jc w:val="both"/>
+        <w:rPr>
+          <w:lang w:val="en-US"/>
+        </w:rPr>
+      </w:pPr>
+      <w:r>
+        <w:rPr>
+          <w:lang w:val="en-US"/>
+        </w:rPr>
+        <w:t>The gr</w:t>
+      </w:r>
+      <w:r>
+        <w:rPr>
+          <w:lang w:val="en-US"/>
+        </w:rPr>
+        <w:t xml:space="preserve">aph in figure 12 illustrates </w:t>
+      </w:r>
+      <w:r>
+        <w:rPr>
+          <w:i/>
+          <w:lang w:val="en-US"/>
+        </w:rPr>
+        <w:t xml:space="preserve">HFD </w:t>
+      </w:r>
+      <w:r>
+        <w:rPr>
+          <w:lang w:val="en-US"/>
+        </w:rPr>
+        <w:t xml:space="preserve">values of the first 15 feature vectors of each set, </w:t>
+      </w:r>
+      <w:proofErr w:type="gramStart"/>
+      <w:r>
+        <w:rPr>
+          <w:lang w:val="en-US"/>
+        </w:rPr>
+        <w:t xml:space="preserve">with </w:t>
+      </w:r>
+      <w:proofErr w:type="gramEnd"/>
+      <m:oMath>
+        <m:r>
+          <w:rPr>
+            <w:rFonts w:ascii="Cambria Math" w:hAnsi="Cambria Math"/>
+            <w:lang w:val="en-US"/>
+          </w:rPr>
+          <m:t xml:space="preserve"> </m:t>
+        </m:r>
+        <m:sSub>
+          <m:sSubPr>
+            <m:ctrlPr>
+              <w:rPr>
+                <w:rFonts w:ascii="Cambria Math" w:hAnsi="Cambria Math"/>
+                <w:i/>
+                <w:lang w:val="en-US"/>
+              </w:rPr>
+            </m:ctrlPr>
+          </m:sSubPr>
+          <m:e>
+            <m:r>
+              <w:rPr>
+                <w:rFonts w:ascii="Cambria Math" w:hAnsi="Cambria Math"/>
+                <w:lang w:val="en-US"/>
+              </w:rPr>
+              <m:t>k</m:t>
+            </m:r>
+          </m:e>
+          <m:sub>
+            <m:r>
+              <w:rPr>
+                <w:rFonts w:ascii="Cambria Math" w:hAnsi="Cambria Math"/>
+                <w:lang w:val="en-US"/>
+              </w:rPr>
+              <m:t>max</m:t>
+            </m:r>
+          </m:sub>
+        </m:sSub>
+        <m:r>
+          <w:rPr>
+            <w:rFonts w:ascii="Cambria Math" w:hAnsi="Cambria Math"/>
+            <w:lang w:val="en-US"/>
+          </w:rPr>
+          <m:t>=6</m:t>
+        </m:r>
+      </m:oMath>
+      <w:r>
+        <w:rPr>
+          <w:rFonts w:eastAsiaTheme="minorEastAsia"/>
+          <w:lang w:val="en-US"/>
+        </w:rPr>
+        <w:t>.</w:t>
       </w:r>
     </w:p>
     <w:p>
       <w:pPr>
         <w:keepNext/>
         <w:jc w:val="center"/>
-      </w:pPr>
+        <w:rPr>
+          <w:lang w:val="en-US"/>
+        </w:rPr>
+      </w:pPr>
+      <w:bookmarkStart w:id="1" w:name="_GoBack"/>
       <w:r>
         <w:rPr>
           <w:noProof/>
           <w:lang w:eastAsia="de-DE"/>
         </w:rPr>
         <w:drawing>
-          <wp:inline distT="0" distB="0" distL="0" distR="0" wp14:anchorId="1A055014" wp14:editId="58DDCA4F">
-            <wp:extent cx="3747135" cy="2418715"/>
-            <wp:effectExtent l="0" t="0" r="5715" b="635"/>
-            <wp:docPr id="7" name="Grafik 7"/>
+          <wp:inline distT="0" distB="0" distL="0" distR="0" wp14:anchorId="45FF4A1C" wp14:editId="6DCAEAA3">
+            <wp:extent cx="3562350" cy="2667000"/>
+            <wp:effectExtent l="0" t="0" r="0" b="0"/>
+            <wp:docPr id="16" name="Grafik 16"/>
             <wp:cNvGraphicFramePr>
               <a:graphicFrameLocks xmlns:a="http://schemas.openxmlformats.org/drawingml/2006/main" noChangeAspect="1"/>
             </wp:cNvGraphicFramePr>
@@ -34116,36 +34938,30 @@
               <a:graphicData uri="http://schemas.openxmlformats.org/drawingml/2006/picture">
                 <pic:pic xmlns:pic="http://schemas.openxmlformats.org/drawingml/2006/picture">
                   <pic:nvPicPr>
-                    <pic:cNvPr id="0" name="Grafik 4"/>
-                    <pic:cNvPicPr>
-                      <a:picLocks noChangeAspect="1" noChangeArrowheads="1"/>
-                    </pic:cNvPicPr>
+                    <pic:cNvPr id="0" name="15HfdWithK6.jpg"/>
+                    <pic:cNvPicPr/>
                   </pic:nvPicPr>
                   <pic:blipFill>
                     <a:blip r:embed="rId18">
+                      <a:biLevel thresh="75000"/>
                       <a:extLst>
                         <a:ext uri="{28A0092B-C50C-407E-A947-70E740481C1C}">
                           <a14:useLocalDpi xmlns:a14="http://schemas.microsoft.com/office/drawing/2010/main" val="0"/>
                         </a:ext>
                       </a:extLst>
                     </a:blip>
-                    <a:srcRect/>
                     <a:stretch>
                       <a:fillRect/>
                     </a:stretch>
                   </pic:blipFill>
-                  <pic:spPr bwMode="auto">
+                  <pic:spPr>
                     <a:xfrm>
                       <a:off x="0" y="0"/>
-                      <a:ext cx="3747135" cy="2418715"/>
+                      <a:ext cx="3562350" cy="2667000"/>
                     </a:xfrm>
                     <a:prstGeom prst="rect">
                       <a:avLst/>
                     </a:prstGeom>
-                    <a:noFill/>
-                    <a:ln>
-                      <a:noFill/>
-                    </a:ln>
                   </pic:spPr>
                 </pic:pic>
               </a:graphicData>
@@ -34153,6 +34969,7 @@
           </wp:inline>
         </w:drawing>
       </w:r>
+      <w:bookmarkEnd w:id="1"/>
     </w:p>
     <w:p>
       <w:pPr>
@@ -34193,7 +35010,7 @@
           <w:noProof/>
           <w:lang w:val="en-US"/>
         </w:rPr>
-        <w:t>15</w:t>
+        <w:t>12</w:t>
       </w:r>
       <w:r>
         <w:fldChar w:fldCharType="end"/>
@@ -34202,7 +35019,220 @@
         <w:rPr>
           <w:lang w:val="en-US"/>
         </w:rPr>
-        <w:t xml:space="preserve"> MFCC features of one sequence</w:t>
+        <w:t>: 15 Higuchi</w:t>
+      </w:r>
+      <w:r>
+        <w:rPr>
+          <w:lang w:val="en-US"/>
+        </w:rPr>
+        <w:t xml:space="preserve"> Fractal Dimensions</w:t>
+      </w:r>
+      <w:r>
+        <w:rPr>
+          <w:lang w:val="en-US"/>
+        </w:rPr>
+        <w:t xml:space="preserve"> with k=6</w:t>
+      </w:r>
+    </w:p>
+    <w:p>
+      <w:pPr>
+        <w:jc w:val="both"/>
+        <w:rPr>
+          <w:lang w:val="en-US"/>
+        </w:rPr>
+      </w:pPr>
+      <w:r>
+        <w:rPr>
+          <w:lang w:val="en-US"/>
+        </w:rPr>
+        <w:lastRenderedPageBreak/>
+        <w:t xml:space="preserve">Figure 2 shows, </w:t>
+      </w:r>
+      <w:proofErr w:type="gramStart"/>
+      <w:r>
+        <w:rPr>
+          <w:lang w:val="en-US"/>
+        </w:rPr>
+        <w:t xml:space="preserve">that </w:t>
+      </w:r>
+      <w:r>
+        <w:rPr>
+          <w:lang w:val="en-US"/>
+        </w:rPr>
+        <w:t xml:space="preserve"> </w:t>
+      </w:r>
+      <w:r>
+        <w:rPr>
+          <w:i/>
+          <w:lang w:val="en-US"/>
+        </w:rPr>
+        <w:t>fractal</w:t>
+      </w:r>
+      <w:proofErr w:type="gramEnd"/>
+      <w:r>
+        <w:rPr>
+          <w:i/>
+          <w:lang w:val="en-US"/>
+        </w:rPr>
+        <w:t xml:space="preserve"> dimension</w:t>
+      </w:r>
+      <w:r>
+        <w:rPr>
+          <w:i/>
+          <w:lang w:val="en-US"/>
+        </w:rPr>
+        <w:t>s</w:t>
+      </w:r>
+      <w:r>
+        <w:rPr>
+          <w:i/>
+          <w:lang w:val="en-US"/>
+        </w:rPr>
+        <w:t xml:space="preserve"> </w:t>
+      </w:r>
+      <w:r>
+        <w:rPr>
+          <w:lang w:val="en-US"/>
+        </w:rPr>
+        <w:t xml:space="preserve">of the normal signal exceed the expected fractal dimension of a curve, which should lie in a range between one and two. The reason for this may be related to the </w:t>
+      </w:r>
+      <w:r>
+        <w:rPr>
+          <w:lang w:val="en-US"/>
+        </w:rPr>
+        <w:t xml:space="preserve">specific </w:t>
+      </w:r>
+      <w:r>
+        <w:rPr>
+          <w:lang w:val="en-US"/>
+        </w:rPr>
+        <w:t>shape of the normal signal as illustrated in figure 10</w:t>
+      </w:r>
+      <w:proofErr w:type="gramStart"/>
+      <w:r>
+        <w:rPr>
+          <w:lang w:val="en-US"/>
+        </w:rPr>
+        <w:t xml:space="preserve">, </w:t>
+      </w:r>
+      <w:r>
+        <w:rPr>
+          <w:lang w:val="en-US"/>
+        </w:rPr>
+        <w:t xml:space="preserve"> </w:t>
+      </w:r>
+      <w:r>
+        <w:rPr>
+          <w:lang w:val="en-US"/>
+        </w:rPr>
+        <w:t>which</w:t>
+      </w:r>
+      <w:proofErr w:type="gramEnd"/>
+      <w:r>
+        <w:rPr>
+          <w:lang w:val="en-US"/>
+        </w:rPr>
+        <w:t xml:space="preserve"> looks like random noise and shows no </w:t>
+      </w:r>
+      <w:r>
+        <w:rPr>
+          <w:lang w:val="en-US"/>
+        </w:rPr>
+        <w:t>discernible</w:t>
+      </w:r>
+      <w:r>
+        <w:rPr>
+          <w:lang w:val="en-US"/>
+        </w:rPr>
+        <w:t xml:space="preserve"> patterns. </w:t>
+      </w:r>
+      <w:r>
+        <w:rPr>
+          <w:lang w:val="en-US"/>
+        </w:rPr>
+        <w:t>However, what really matters in the context of feature extraction are</w:t>
+      </w:r>
+      <w:r>
+        <w:rPr>
+          <w:lang w:val="en-US"/>
+        </w:rPr>
+        <w:t xml:space="preserve"> </w:t>
+      </w:r>
+      <w:proofErr w:type="gramStart"/>
+      <w:r>
+        <w:rPr>
+          <w:lang w:val="en-US"/>
+        </w:rPr>
+        <w:t xml:space="preserve">not </w:t>
+      </w:r>
+      <w:r>
+        <w:rPr>
+          <w:lang w:val="en-US"/>
+        </w:rPr>
+        <w:t xml:space="preserve"> absolute</w:t>
+      </w:r>
+      <w:proofErr w:type="gramEnd"/>
+      <w:r>
+        <w:rPr>
+          <w:lang w:val="en-US"/>
+        </w:rPr>
+        <w:t xml:space="preserve"> </w:t>
+      </w:r>
+      <w:r>
+        <w:rPr>
+          <w:lang w:val="en-US"/>
+        </w:rPr>
+        <w:t xml:space="preserve">feature </w:t>
+      </w:r>
+      <w:r>
+        <w:rPr>
+          <w:lang w:val="en-US"/>
+        </w:rPr>
+        <w:t>values, but values which are suited t</w:t>
+      </w:r>
+      <w:r>
+        <w:rPr>
+          <w:lang w:val="en-US"/>
+        </w:rPr>
+        <w:t xml:space="preserve">o distinguish conditions. </w:t>
+      </w:r>
+      <w:r>
+        <w:rPr>
+          <w:lang w:val="en-US"/>
+        </w:rPr>
+        <w:t xml:space="preserve">The graph of the first 15 </w:t>
+      </w:r>
+      <w:r>
+        <w:rPr>
+          <w:i/>
+          <w:lang w:val="en-US"/>
+        </w:rPr>
+        <w:t xml:space="preserve">HFDs </w:t>
+      </w:r>
+      <w:r>
+        <w:rPr>
+          <w:lang w:val="en-US"/>
+        </w:rPr>
+        <w:t>suggests</w:t>
+      </w:r>
+      <w:r>
+        <w:rPr>
+          <w:lang w:val="en-US"/>
+        </w:rPr>
+        <w:t xml:space="preserve"> that </w:t>
+      </w:r>
+      <w:r>
+        <w:rPr>
+          <w:i/>
+          <w:lang w:val="en-US"/>
+        </w:rPr>
+        <w:t>HFDs</w:t>
+      </w:r>
+      <w:r>
+        <w:rPr>
+          <w:lang w:val="en-US"/>
+        </w:rPr>
+        <w:t xml:space="preserve"> are in this regard a good choice for extracting features from the given data sets.</w:t>
       </w:r>
     </w:p>
     <w:p>
@@ -34344,9 +35374,8 @@
           <w:noProof/>
           <w:lang w:eastAsia="de-DE"/>
         </w:rPr>
-        <w:lastRenderedPageBreak/>
         <w:drawing>
-          <wp:inline distT="0" distB="0" distL="0" distR="0" wp14:anchorId="56137242" wp14:editId="43132A83">
+          <wp:inline distT="0" distB="0" distL="0" distR="0" wp14:anchorId="1C986095" wp14:editId="1CBE073A">
             <wp:extent cx="3746500" cy="1905000"/>
             <wp:effectExtent l="0" t="0" r="6350" b="0"/>
             <wp:docPr id="10" name="Grafik 10"/>
@@ -34427,7 +35456,7 @@
           <w:noProof/>
           <w:lang w:val="en-US"/>
         </w:rPr>
-        <w:t>9</w:t>
+        <w:t>14</w:t>
       </w:r>
       <w:r>
         <w:fldChar w:fldCharType="end"/>
@@ -34726,8 +35755,9 @@
           <w:noProof/>
           <w:lang w:eastAsia="de-DE"/>
         </w:rPr>
+        <w:lastRenderedPageBreak/>
         <w:drawing>
-          <wp:inline distT="0" distB="0" distL="0" distR="0" wp14:anchorId="5152C9F1" wp14:editId="701A0108">
+          <wp:inline distT="0" distB="0" distL="0" distR="0" wp14:anchorId="41280068" wp14:editId="36A4626F">
             <wp:extent cx="6120000" cy="2826000"/>
             <wp:effectExtent l="0" t="0" r="0" b="0"/>
             <wp:docPr id="12" name="Grafik 12"/>
@@ -34808,7 +35838,7 @@
           <w:noProof/>
           <w:lang w:val="en-US"/>
         </w:rPr>
-        <w:t>10</w:t>
+        <w:t>15</w:t>
       </w:r>
       <w:r>
         <w:fldChar w:fldCharType="end"/>
@@ -35105,7 +36135,6 @@
         <w:rPr>
           <w:lang w:val="en-US"/>
         </w:rPr>
-        <w:lastRenderedPageBreak/>
         <w:t>Calculation of a prototype</w:t>
       </w:r>
       <w:r>
@@ -36632,7 +37661,7 @@
           <w:rPr>
             <w:noProof/>
           </w:rPr>
-          <w:t>1</w:t>
+          <w:t>2</w:t>
         </w:r>
       </w:fldSimple>
       <w:r>
@@ -36696,8 +37725,9 @@
           <w:noProof/>
           <w:lang w:eastAsia="de-DE"/>
         </w:rPr>
+        <w:lastRenderedPageBreak/>
         <w:drawing>
-          <wp:inline distT="0" distB="0" distL="0" distR="0" wp14:anchorId="30A691FC" wp14:editId="013B309D">
+          <wp:inline distT="0" distB="0" distL="0" distR="0" wp14:anchorId="5B610F32" wp14:editId="3590C6F5">
             <wp:extent cx="5327650" cy="2292350"/>
             <wp:effectExtent l="0" t="0" r="6350" b="0"/>
             <wp:docPr id="14" name="Grafik 14"/>
@@ -36778,7 +37808,7 @@
           <w:noProof/>
           <w:lang w:val="en-US"/>
         </w:rPr>
-        <w:t>11</w:t>
+        <w:t>16</w:t>
       </w:r>
       <w:r>
         <w:fldChar w:fldCharType="end"/>
@@ -37403,6 +38433,9 @@
         <w:t xml:space="preserve">Table </w:t>
       </w:r>
       <w:r>
+        <w:rPr>
+          <w:lang w:val="en-US"/>
+        </w:rPr>
         <w:fldChar w:fldCharType="begin"/>
       </w:r>
       <w:r>
@@ -37412,6 +38445,9 @@
         <w:instrText xml:space="preserve"> SEQ Table \* ARABIC </w:instrText>
       </w:r>
       <w:r>
+        <w:rPr>
+          <w:lang w:val="en-US"/>
+        </w:rPr>
         <w:fldChar w:fldCharType="separate"/>
       </w:r>
       <w:r>
@@ -37419,9 +38455,12 @@
           <w:noProof/>
           <w:lang w:val="en-US"/>
         </w:rPr>
-        <w:t>2</w:t>
-      </w:r>
-      <w:r>
+        <w:t>3</w:t>
+      </w:r>
+      <w:r>
+        <w:rPr>
+          <w:lang w:val="en-US"/>
+        </w:rPr>
         <w:fldChar w:fldCharType="end"/>
       </w:r>
       <w:r>
@@ -43226,6 +44265,516 @@
 </w:styles>
 </file>
 
+<file path=word/glossary/document.xml><?xml version="1.0" encoding="utf-8"?>
+<w:glossaryDocument xmlns:wpc="http://schemas.microsoft.com/office/word/2010/wordprocessingCanvas" xmlns:mc="http://schemas.openxmlformats.org/markup-compatibility/2006" xmlns:o="urn:schemas-microsoft-com:office:office" xmlns:r="http://schemas.openxmlformats.org/officeDocument/2006/relationships" xmlns:m="http://schemas.openxmlformats.org/officeDocument/2006/math" xmlns:v="urn:schemas-microsoft-com:vml" xmlns:wp14="http://schemas.microsoft.com/office/word/2010/wordprocessingDrawing" xmlns:wp="http://schemas.openxmlformats.org/drawingml/2006/wordprocessingDrawing" xmlns:w10="urn:schemas-microsoft-com:office:word" xmlns:w="http://schemas.openxmlformats.org/wordprocessingml/2006/main" xmlns:w14="http://schemas.microsoft.com/office/word/2010/wordml" xmlns:wpg="http://schemas.microsoft.com/office/word/2010/wordprocessingGroup" xmlns:wpi="http://schemas.microsoft.com/office/word/2010/wordprocessingInk" xmlns:wne="http://schemas.microsoft.com/office/word/2006/wordml" xmlns:wps="http://schemas.microsoft.com/office/word/2010/wordprocessingShape" mc:Ignorable="w14 wp14"/>
+</file>
+
+<file path=word/glossary/fontTable.xml><?xml version="1.0" encoding="utf-8"?>
+<w:fonts xmlns:mc="http://schemas.openxmlformats.org/markup-compatibility/2006" xmlns:r="http://schemas.openxmlformats.org/officeDocument/2006/relationships" xmlns:w="http://schemas.openxmlformats.org/wordprocessingml/2006/main" xmlns:w14="http://schemas.microsoft.com/office/word/2010/wordml" mc:Ignorable="w14">
+  <w:font w:name="Calibri">
+    <w:panose1 w:val="020F0502020204030204"/>
+    <w:charset w:val="00"/>
+    <w:family w:val="swiss"/>
+    <w:pitch w:val="variable"/>
+    <w:sig w:usb0="E00002FF" w:usb1="4000ACFF" w:usb2="00000001" w:usb3="00000000" w:csb0="0000019F" w:csb1="00000000"/>
+  </w:font>
+  <w:font w:name="Times New Roman">
+    <w:panose1 w:val="02020603050405020304"/>
+    <w:charset w:val="00"/>
+    <w:family w:val="roman"/>
+    <w:pitch w:val="variable"/>
+    <w:sig w:usb0="E0002AFF" w:usb1="C0007841" w:usb2="00000009" w:usb3="00000000" w:csb0="000001FF" w:csb1="00000000"/>
+  </w:font>
+  <w:font w:name="Courier New">
+    <w:panose1 w:val="02070309020205020404"/>
+    <w:charset w:val="00"/>
+    <w:family w:val="modern"/>
+    <w:pitch w:val="fixed"/>
+    <w:sig w:usb0="E0002AFF" w:usb1="C0007843" w:usb2="00000009" w:usb3="00000000" w:csb0="000001FF" w:csb1="00000000"/>
+  </w:font>
+  <w:font w:name="Wingdings">
+    <w:panose1 w:val="05000000000000000000"/>
+    <w:charset w:val="02"/>
+    <w:family w:val="auto"/>
+    <w:pitch w:val="variable"/>
+    <w:sig w:usb0="00000000" w:usb1="10000000" w:usb2="00000000" w:usb3="00000000" w:csb0="80000000" w:csb1="00000000"/>
+  </w:font>
+  <w:font w:name="Symbol">
+    <w:panose1 w:val="05050102010706020507"/>
+    <w:charset w:val="02"/>
+    <w:family w:val="roman"/>
+    <w:pitch w:val="variable"/>
+    <w:sig w:usb0="00000000" w:usb1="10000000" w:usb2="00000000" w:usb3="00000000" w:csb0="80000000" w:csb1="00000000"/>
+  </w:font>
+  <w:font w:name="Cambria">
+    <w:panose1 w:val="02040503050406030204"/>
+    <w:charset w:val="00"/>
+    <w:family w:val="roman"/>
+    <w:pitch w:val="variable"/>
+    <w:sig w:usb0="E00002FF" w:usb1="400004FF" w:usb2="00000000" w:usb3="00000000" w:csb0="0000019F" w:csb1="00000000"/>
+  </w:font>
+  <w:font w:name="Tahoma">
+    <w:panose1 w:val="020B0604030504040204"/>
+    <w:charset w:val="00"/>
+    <w:family w:val="swiss"/>
+    <w:pitch w:val="variable"/>
+    <w:sig w:usb0="E1002EFF" w:usb1="C000605B" w:usb2="00000029" w:usb3="00000000" w:csb0="000101FF" w:csb1="00000000"/>
+  </w:font>
+  <w:font w:name="Cambria Math">
+    <w:panose1 w:val="02040503050406030204"/>
+    <w:charset w:val="00"/>
+    <w:family w:val="roman"/>
+    <w:pitch w:val="variable"/>
+    <w:sig w:usb0="E00002FF" w:usb1="420024FF" w:usb2="00000000" w:usb3="00000000" w:csb0="0000019F" w:csb1="00000000"/>
+  </w:font>
+</w:fonts>
+</file>
+
+<file path=word/glossary/settings.xml><?xml version="1.0" encoding="utf-8"?>
+<w:settings xmlns:mc="http://schemas.openxmlformats.org/markup-compatibility/2006" xmlns:o="urn:schemas-microsoft-com:office:office" xmlns:r="http://schemas.openxmlformats.org/officeDocument/2006/relationships" xmlns:m="http://schemas.openxmlformats.org/officeDocument/2006/math" xmlns:v="urn:schemas-microsoft-com:vml" xmlns:w10="urn:schemas-microsoft-com:office:word" xmlns:w="http://schemas.openxmlformats.org/wordprocessingml/2006/main" xmlns:w14="http://schemas.microsoft.com/office/word/2010/wordml" xmlns:sl="http://schemas.openxmlformats.org/schemaLibrary/2006/main" mc:Ignorable="w14">
+  <w:view w:val="normal"/>
+  <w:defaultTabStop w:val="708"/>
+  <w:hyphenationZone w:val="425"/>
+  <w:characterSpacingControl w:val="doNotCompress"/>
+  <w:compat>
+    <w:useFELayout/>
+    <w:compatSetting w:name="compatibilityMode" w:uri="http://schemas.microsoft.com/office/word" w:val="14"/>
+    <w:compatSetting w:name="overrideTableStyleFontSizeAndJustification" w:uri="http://schemas.microsoft.com/office/word" w:val="1"/>
+    <w:compatSetting w:name="enableOpenTypeFeatures" w:uri="http://schemas.microsoft.com/office/word" w:val="1"/>
+    <w:compatSetting w:name="doNotFlipMirrorIndents" w:uri="http://schemas.microsoft.com/office/word" w:val="1"/>
+  </w:compat>
+  <w:rsids>
+    <w:rsidRoot w:val="00190FB1"/>
+    <w:rsid w:val="00190FB1"/>
+    <w:rsid w:val="00841CD5"/>
+  </w:rsids>
+  <m:mathPr>
+    <m:mathFont m:val="Cambria Math"/>
+    <m:brkBin m:val="before"/>
+    <m:brkBinSub m:val="--"/>
+    <m:smallFrac m:val="0"/>
+    <m:dispDef/>
+    <m:lMargin m:val="0"/>
+    <m:rMargin m:val="0"/>
+    <m:defJc m:val="centerGroup"/>
+    <m:wrapIndent m:val="1440"/>
+    <m:intLim m:val="subSup"/>
+    <m:naryLim m:val="undOvr"/>
+  </m:mathPr>
+  <w:themeFontLang w:val="de-DE"/>
+  <w:clrSchemeMapping w:bg1="light1" w:t1="dark1" w:bg2="light2" w:t2="dark2" w:accent1="accent1" w:accent2="accent2" w:accent3="accent3" w:accent4="accent4" w:accent5="accent5" w:accent6="accent6" w:hyperlink="hyperlink" w:followedHyperlink="followedHyperlink"/>
+  <w:decimalSymbol w:val=","/>
+  <w:listSeparator w:val=";"/>
+</w:settings>
+</file>
+
+<file path=word/glossary/styles.xml><?xml version="1.0" encoding="utf-8"?>
+<w:styles xmlns:mc="http://schemas.openxmlformats.org/markup-compatibility/2006" xmlns:r="http://schemas.openxmlformats.org/officeDocument/2006/relationships" xmlns:w="http://schemas.openxmlformats.org/wordprocessingml/2006/main" xmlns:w14="http://schemas.microsoft.com/office/word/2010/wordml" mc:Ignorable="w14">
+  <w:docDefaults>
+    <w:rPrDefault>
+      <w:rPr>
+        <w:rFonts w:asciiTheme="minorHAnsi" w:eastAsiaTheme="minorEastAsia" w:hAnsiTheme="minorHAnsi" w:cstheme="minorBidi"/>
+        <w:sz w:val="22"/>
+        <w:szCs w:val="22"/>
+        <w:lang w:val="de-DE" w:eastAsia="de-DE" w:bidi="ar-SA"/>
+      </w:rPr>
+    </w:rPrDefault>
+    <w:pPrDefault>
+      <w:pPr>
+        <w:spacing w:after="200" w:line="276" w:lineRule="auto"/>
+      </w:pPr>
+    </w:pPrDefault>
+  </w:docDefaults>
+  <w:latentStyles w:defLockedState="0" w:defUIPriority="99" w:defSemiHidden="1" w:defUnhideWhenUsed="1" w:defQFormat="0" w:count="267">
+    <w:lsdException w:name="Normal" w:semiHidden="0" w:uiPriority="0" w:unhideWhenUsed="0" w:qFormat="1"/>
+    <w:lsdException w:name="heading 1" w:semiHidden="0" w:uiPriority="9" w:unhideWhenUsed="0" w:qFormat="1"/>
+    <w:lsdException w:name="heading 2" w:uiPriority="9" w:qFormat="1"/>
+    <w:lsdException w:name="heading 3" w:uiPriority="9" w:qFormat="1"/>
+    <w:lsdException w:name="heading 4" w:uiPriority="9" w:qFormat="1"/>
+    <w:lsdException w:name="heading 5" w:uiPriority="9" w:qFormat="1"/>
+    <w:lsdException w:name="heading 6" w:uiPriority="9" w:qFormat="1"/>
+    <w:lsdException w:name="heading 7" w:uiPriority="9" w:qFormat="1"/>
+    <w:lsdException w:name="heading 8" w:uiPriority="9" w:qFormat="1"/>
+    <w:lsdException w:name="heading 9" w:uiPriority="9" w:qFormat="1"/>
+    <w:lsdException w:name="toc 1" w:uiPriority="39"/>
+    <w:lsdException w:name="toc 2" w:uiPriority="39"/>
+    <w:lsdException w:name="toc 3" w:uiPriority="39"/>
+    <w:lsdException w:name="toc 4" w:uiPriority="39"/>
+    <w:lsdException w:name="toc 5" w:uiPriority="39"/>
+    <w:lsdException w:name="toc 6" w:uiPriority="39"/>
+    <w:lsdException w:name="toc 7" w:uiPriority="39"/>
+    <w:lsdException w:name="toc 8" w:uiPriority="39"/>
+    <w:lsdException w:name="toc 9" w:uiPriority="39"/>
+    <w:lsdException w:name="caption" w:uiPriority="35" w:qFormat="1"/>
+    <w:lsdException w:name="Title" w:semiHidden="0" w:uiPriority="10" w:unhideWhenUsed="0" w:qFormat="1"/>
+    <w:lsdException w:name="Default Paragraph Font" w:uiPriority="1"/>
+    <w:lsdException w:name="Subtitle" w:semiHidden="0" w:uiPriority="11" w:unhideWhenUsed="0" w:qFormat="1"/>
+    <w:lsdException w:name="Strong" w:semiHidden="0" w:uiPriority="22" w:unhideWhenUsed="0" w:qFormat="1"/>
+    <w:lsdException w:name="Emphasis" w:semiHidden="0" w:uiPriority="20" w:unhideWhenUsed="0" w:qFormat="1"/>
+    <w:lsdException w:name="Table Grid" w:semiHidden="0" w:uiPriority="59" w:unhideWhenUsed="0"/>
+    <w:lsdException w:name="Placeholder Text" w:unhideWhenUsed="0"/>
+    <w:lsdException w:name="No Spacing" w:semiHidden="0" w:uiPriority="1" w:unhideWhenUsed="0" w:qFormat="1"/>
+    <w:lsdException w:name="Light Shading" w:semiHidden="0" w:uiPriority="60" w:unhideWhenUsed="0"/>
+    <w:lsdException w:name="Light List" w:semiHidden="0" w:uiPriority="61" w:unhideWhenUsed="0"/>
+    <w:lsdException w:name="Light Grid" w:semiHidden="0" w:uiPriority="62" w:unhideWhenUsed="0"/>
+    <w:lsdException w:name="Medium Shading 1" w:semiHidden="0" w:uiPriority="63" w:unhideWhenUsed="0"/>
+    <w:lsdException w:name="Medium Shading 2" w:semiHidden="0" w:uiPriority="64" w:unhideWhenUsed="0"/>
+    <w:lsdException w:name="Medium List 1" w:semiHidden="0" w:uiPriority="65" w:unhideWhenUsed="0"/>
+    <w:lsdException w:name="Medium List 2" w:semiHidden="0" w:uiPriority="66" w:unhideWhenUsed="0"/>
+    <w:lsdException w:name="Medium Grid 1" w:semiHidden="0" w:uiPriority="67" w:unhideWhenUsed="0"/>
+    <w:lsdException w:name="Medium Grid 2" w:semiHidden="0" w:uiPriority="68" w:unhideWhenUsed="0"/>
+    <w:lsdException w:name="Medium Grid 3" w:semiHidden="0" w:uiPriority="69" w:unhideWhenUsed="0"/>
+    <w:lsdException w:name="Dark List" w:semiHidden="0" w:uiPriority="70" w:unhideWhenUsed="0"/>
+    <w:lsdException w:name="Colorful Shading" w:semiHidden="0" w:uiPriority="71" w:unhideWhenUsed="0"/>
+    <w:lsdException w:name="Colorful List" w:semiHidden="0" w:uiPriority="72" w:unhideWhenUsed="0"/>
+    <w:lsdException w:name="Colorful Grid" w:semiHidden="0" w:uiPriority="73" w:unhideWhenUsed="0"/>
+    <w:lsdException w:name="Light Shading Accent 1" w:semiHidden="0" w:uiPriority="60" w:unhideWhenUsed="0"/>
+    <w:lsdException w:name="Light List Accent 1" w:semiHidden="0" w:uiPriority="61" w:unhideWhenUsed="0"/>
+    <w:lsdException w:name="Light Grid Accent 1" w:semiHidden="0" w:uiPriority="62" w:unhideWhenUsed="0"/>
+    <w:lsdException w:name="Medium Shading 1 Accent 1" w:semiHidden="0" w:uiPriority="63" w:unhideWhenUsed="0"/>
+    <w:lsdException w:name="Medium Shading 2 Accent 1" w:semiHidden="0" w:uiPriority="64" w:unhideWhenUsed="0"/>
+    <w:lsdException w:name="Medium List 1 Accent 1" w:semiHidden="0" w:uiPriority="65" w:unhideWhenUsed="0"/>
+    <w:lsdException w:name="Revision" w:unhideWhenUsed="0"/>
+    <w:lsdException w:name="List Paragraph" w:semiHidden="0" w:uiPriority="34" w:unhideWhenUsed="0" w:qFormat="1"/>
+    <w:lsdException w:name="Quote" w:semiHidden="0" w:uiPriority="29" w:unhideWhenUsed="0" w:qFormat="1"/>
+    <w:lsdException w:name="Intense Quote" w:semiHidden="0" w:uiPriority="30" w:unhideWhenUsed="0" w:qFormat="1"/>
+    <w:lsdException w:name="Medium List 2 Accent 1" w:semiHidden="0" w:uiPriority="66" w:unhideWhenUsed="0"/>
+    <w:lsdException w:name="Medium Grid 1 Accent 1" w:semiHidden="0" w:uiPriority="67" w:unhideWhenUsed="0"/>
+    <w:lsdException w:name="Medium Grid 2 Accent 1" w:semiHidden="0" w:uiPriority="68" w:unhideWhenUsed="0"/>
+    <w:lsdException w:name="Medium Grid 3 Accent 1" w:semiHidden="0" w:uiPriority="69" w:unhideWhenUsed="0"/>
+    <w:lsdException w:name="Dark List Accent 1" w:semiHidden="0" w:uiPriority="70" w:unhideWhenUsed="0"/>
+    <w:lsdException w:name="Colorful Shading Accent 1" w:semiHidden="0" w:uiPriority="71" w:unhideWhenUsed="0"/>
+    <w:lsdException w:name="Colorful List Accent 1" w:semiHidden="0" w:uiPriority="72" w:unhideWhenUsed="0"/>
+    <w:lsdException w:name="Colorful Grid Accent 1" w:semiHidden="0" w:uiPriority="73" w:unhideWhenUsed="0"/>
+    <w:lsdException w:name="Light Shading Accent 2" w:semiHidden="0" w:uiPriority="60" w:unhideWhenUsed="0"/>
+    <w:lsdException w:name="Light List Accent 2" w:semiHidden="0" w:uiPriority="61" w:unhideWhenUsed="0"/>
+    <w:lsdException w:name="Light Grid Accent 2" w:semiHidden="0" w:uiPriority="62" w:unhideWhenUsed="0"/>
+    <w:lsdException w:name="Medium Shading 1 Accent 2" w:semiHidden="0" w:uiPriority="63" w:unhideWhenUsed="0"/>
+    <w:lsdException w:name="Medium Shading 2 Accent 2" w:semiHidden="0" w:uiPriority="64" w:unhideWhenUsed="0"/>
+    <w:lsdException w:name="Medium List 1 Accent 2" w:semiHidden="0" w:uiPriority="65" w:unhideWhenUsed="0"/>
+    <w:lsdException w:name="Medium List 2 Accent 2" w:semiHidden="0" w:uiPriority="66" w:unhideWhenUsed="0"/>
+    <w:lsdException w:name="Medium Grid 1 Accent 2" w:semiHidden="0" w:uiPriority="67" w:unhideWhenUsed="0"/>
+    <w:lsdException w:name="Medium Grid 2 Accent 2" w:semiHidden="0" w:uiPriority="68" w:unhideWhenUsed="0"/>
+    <w:lsdException w:name="Medium Grid 3 Accent 2" w:semiHidden="0" w:uiPriority="69" w:unhideWhenUsed="0"/>
+    <w:lsdException w:name="Dark List Accent 2" w:semiHidden="0" w:uiPriority="70" w:unhideWhenUsed="0"/>
+    <w:lsdException w:name="Colorful Shading Accent 2" w:semiHidden="0" w:uiPriority="71" w:unhideWhenUsed="0"/>
+    <w:lsdException w:name="Colorful List Accent 2" w:semiHidden="0" w:uiPriority="72" w:unhideWhenUsed="0"/>
+    <w:lsdException w:name="Colorful Grid Accent 2" w:semiHidden="0" w:uiPriority="73" w:unhideWhenUsed="0"/>
+    <w:lsdException w:name="Light Shading Accent 3" w:semiHidden="0" w:uiPriority="60" w:unhideWhenUsed="0"/>
+    <w:lsdException w:name="Light List Accent 3" w:semiHidden="0" w:uiPriority="61" w:unhideWhenUsed="0"/>
+    <w:lsdException w:name="Light Grid Accent 3" w:semiHidden="0" w:uiPriority="62" w:unhideWhenUsed="0"/>
+    <w:lsdException w:name="Medium Shading 1 Accent 3" w:semiHidden="0" w:uiPriority="63" w:unhideWhenUsed="0"/>
+    <w:lsdException w:name="Medium Shading 2 Accent 3" w:semiHidden="0" w:uiPriority="64" w:unhideWhenUsed="0"/>
+    <w:lsdException w:name="Medium List 1 Accent 3" w:semiHidden="0" w:uiPriority="65" w:unhideWhenUsed="0"/>
+    <w:lsdException w:name="Medium List 2 Accent 3" w:semiHidden="0" w:uiPriority="66" w:unhideWhenUsed="0"/>
+    <w:lsdException w:name="Medium Grid 1 Accent 3" w:semiHidden="0" w:uiPriority="67" w:unhideWhenUsed="0"/>
+    <w:lsdException w:name="Medium Grid 2 Accent 3" w:semiHidden="0" w:uiPriority="68" w:unhideWhenUsed="0"/>
+    <w:lsdException w:name="Medium Grid 3 Accent 3" w:semiHidden="0" w:uiPriority="69" w:unhideWhenUsed="0"/>
+    <w:lsdException w:name="Dark List Accent 3" w:semiHidden="0" w:uiPriority="70" w:unhideWhenUsed="0"/>
+    <w:lsdException w:name="Colorful Shading Accent 3" w:semiHidden="0" w:uiPriority="71" w:unhideWhenUsed="0"/>
+    <w:lsdException w:name="Colorful List Accent 3" w:semiHidden="0" w:uiPriority="72" w:unhideWhenUsed="0"/>
+    <w:lsdException w:name="Colorful Grid Accent 3" w:semiHidden="0" w:uiPriority="73" w:unhideWhenUsed="0"/>
+    <w:lsdException w:name="Light Shading Accent 4" w:semiHidden="0" w:uiPriority="60" w:unhideWhenUsed="0"/>
+    <w:lsdException w:name="Light List Accent 4" w:semiHidden="0" w:uiPriority="61" w:unhideWhenUsed="0"/>
+    <w:lsdException w:name="Light Grid Accent 4" w:semiHidden="0" w:uiPriority="62" w:unhideWhenUsed="0"/>
+    <w:lsdException w:name="Medium Shading 1 Accent 4" w:semiHidden="0" w:uiPriority="63" w:unhideWhenUsed="0"/>
+    <w:lsdException w:name="Medium Shading 2 Accent 4" w:semiHidden="0" w:uiPriority="64" w:unhideWhenUsed="0"/>
+    <w:lsdException w:name="Medium List 1 Accent 4" w:semiHidden="0" w:uiPriority="65" w:unhideWhenUsed="0"/>
+    <w:lsdException w:name="Medium List 2 Accent 4" w:semiHidden="0" w:uiPriority="66" w:unhideWhenUsed="0"/>
+    <w:lsdException w:name="Medium Grid 1 Accent 4" w:semiHidden="0" w:uiPriority="67" w:unhideWhenUsed="0"/>
+    <w:lsdException w:name="Medium Grid 2 Accent 4" w:semiHidden="0" w:uiPriority="68" w:unhideWhenUsed="0"/>
+    <w:lsdException w:name="Medium Grid 3 Accent 4" w:semiHidden="0" w:uiPriority="69" w:unhideWhenUsed="0"/>
+    <w:lsdException w:name="Dark List Accent 4" w:semiHidden="0" w:uiPriority="70" w:unhideWhenUsed="0"/>
+    <w:lsdException w:name="Colorful Shading Accent 4" w:semiHidden="0" w:uiPriority="71" w:unhideWhenUsed="0"/>
+    <w:lsdException w:name="Colorful List Accent 4" w:semiHidden="0" w:uiPriority="72" w:unhideWhenUsed="0"/>
+    <w:lsdException w:name="Colorful Grid Accent 4" w:semiHidden="0" w:uiPriority="73" w:unhideWhenUsed="0"/>
+    <w:lsdException w:name="Light Shading Accent 5" w:semiHidden="0" w:uiPriority="60" w:unhideWhenUsed="0"/>
+    <w:lsdException w:name="Light List Accent 5" w:semiHidden="0" w:uiPriority="61" w:unhideWhenUsed="0"/>
+    <w:lsdException w:name="Light Grid Accent 5" w:semiHidden="0" w:uiPriority="62" w:unhideWhenUsed="0"/>
+    <w:lsdException w:name="Medium Shading 1 Accent 5" w:semiHidden="0" w:uiPriority="63" w:unhideWhenUsed="0"/>
+    <w:lsdException w:name="Medium Shading 2 Accent 5" w:semiHidden="0" w:uiPriority="64" w:unhideWhenUsed="0"/>
+    <w:lsdException w:name="Medium List 1 Accent 5" w:semiHidden="0" w:uiPriority="65" w:unhideWhenUsed="0"/>
+    <w:lsdException w:name="Medium List 2 Accent 5" w:semiHidden="0" w:uiPriority="66" w:unhideWhenUsed="0"/>
+    <w:lsdException w:name="Medium Grid 1 Accent 5" w:semiHidden="0" w:uiPriority="67" w:unhideWhenUsed="0"/>
+    <w:lsdException w:name="Medium Grid 2 Accent 5" w:semiHidden="0" w:uiPriority="68" w:unhideWhenUsed="0"/>
+    <w:lsdException w:name="Medium Grid 3 Accent 5" w:semiHidden="0" w:uiPriority="69" w:unhideWhenUsed="0"/>
+    <w:lsdException w:name="Dark List Accent 5" w:semiHidden="0" w:uiPriority="70" w:unhideWhenUsed="0"/>
+    <w:lsdException w:name="Colorful Shading Accent 5" w:semiHidden="0" w:uiPriority="71" w:unhideWhenUsed="0"/>
+    <w:lsdException w:name="Colorful List Accent 5" w:semiHidden="0" w:uiPriority="72" w:unhideWhenUsed="0"/>
+    <w:lsdException w:name="Colorful Grid Accent 5" w:semiHidden="0" w:uiPriority="73" w:unhideWhenUsed="0"/>
+    <w:lsdException w:name="Light Shading Accent 6" w:semiHidden="0" w:uiPriority="60" w:unhideWhenUsed="0"/>
+    <w:lsdException w:name="Light List Accent 6" w:semiHidden="0" w:uiPriority="61" w:unhideWhenUsed="0"/>
+    <w:lsdException w:name="Light Grid Accent 6" w:semiHidden="0" w:uiPriority="62" w:unhideWhenUsed="0"/>
+    <w:lsdException w:name="Medium Shading 1 Accent 6" w:semiHidden="0" w:uiPriority="63" w:unhideWhenUsed="0"/>
+    <w:lsdException w:name="Medium Shading 2 Accent 6" w:semiHidden="0" w:uiPriority="64" w:unhideWhenUsed="0"/>
+    <w:lsdException w:name="Medium List 1 Accent 6" w:semiHidden="0" w:uiPriority="65" w:unhideWhenUsed="0"/>
+    <w:lsdException w:name="Medium List 2 Accent 6" w:semiHidden="0" w:uiPriority="66" w:unhideWhenUsed="0"/>
+    <w:lsdException w:name="Medium Grid 1 Accent 6" w:semiHidden="0" w:uiPriority="67" w:unhideWhenUsed="0"/>
+    <w:lsdException w:name="Medium Grid 2 Accent 6" w:semiHidden="0" w:uiPriority="68" w:unhideWhenUsed="0"/>
+    <w:lsdException w:name="Medium Grid 3 Accent 6" w:semiHidden="0" w:uiPriority="69" w:unhideWhenUsed="0"/>
+    <w:lsdException w:name="Dark List Accent 6" w:semiHidden="0" w:uiPriority="70" w:unhideWhenUsed="0"/>
+    <w:lsdException w:name="Colorful Shading Accent 6" w:semiHidden="0" w:uiPriority="71" w:unhideWhenUsed="0"/>
+    <w:lsdException w:name="Colorful List Accent 6" w:semiHidden="0" w:uiPriority="72" w:unhideWhenUsed="0"/>
+    <w:lsdException w:name="Colorful Grid Accent 6" w:semiHidden="0" w:uiPriority="73" w:unhideWhenUsed="0"/>
+    <w:lsdException w:name="Subtle Emphasis" w:semiHidden="0" w:uiPriority="19" w:unhideWhenUsed="0" w:qFormat="1"/>
+    <w:lsdException w:name="Intense Emphasis" w:semiHidden="0" w:uiPriority="21" w:unhideWhenUsed="0" w:qFormat="1"/>
+    <w:lsdException w:name="Subtle Reference" w:semiHidden="0" w:uiPriority="31" w:unhideWhenUsed="0" w:qFormat="1"/>
+    <w:lsdException w:name="Intense Reference" w:semiHidden="0" w:uiPriority="32" w:unhideWhenUsed="0" w:qFormat="1"/>
+    <w:lsdException w:name="Book Title" w:semiHidden="0" w:uiPriority="33" w:unhideWhenUsed="0" w:qFormat="1"/>
+    <w:lsdException w:name="Bibliography" w:uiPriority="37"/>
+    <w:lsdException w:name="TOC Heading" w:uiPriority="39" w:qFormat="1"/>
+  </w:latentStyles>
+  <w:style w:type="paragraph" w:default="1" w:styleId="Standard">
+    <w:name w:val="Normal"/>
+    <w:qFormat/>
+  </w:style>
+  <w:style w:type="character" w:default="1" w:styleId="Absatz-Standardschriftart">
+    <w:name w:val="Default Paragraph Font"/>
+    <w:uiPriority w:val="1"/>
+    <w:semiHidden/>
+    <w:unhideWhenUsed/>
+  </w:style>
+  <w:style w:type="table" w:default="1" w:styleId="NormaleTabelle">
+    <w:name w:val="Normal Table"/>
+    <w:uiPriority w:val="99"/>
+    <w:semiHidden/>
+    <w:unhideWhenUsed/>
+    <w:tblPr>
+      <w:tblInd w:w="0" w:type="dxa"/>
+      <w:tblCellMar>
+        <w:top w:w="0" w:type="dxa"/>
+        <w:left w:w="108" w:type="dxa"/>
+        <w:bottom w:w="0" w:type="dxa"/>
+        <w:right w:w="108" w:type="dxa"/>
+      </w:tblCellMar>
+    </w:tblPr>
+  </w:style>
+  <w:style w:type="numbering" w:default="1" w:styleId="KeineListe">
+    <w:name w:val="No List"/>
+    <w:uiPriority w:val="99"/>
+    <w:semiHidden/>
+    <w:unhideWhenUsed/>
+  </w:style>
+  <w:style w:type="character" w:styleId="Platzhaltertext">
+    <w:name w:val="Placeholder Text"/>
+    <w:basedOn w:val="Absatz-Standardschriftart"/>
+    <w:uiPriority w:val="99"/>
+    <w:semiHidden/>
+    <w:rsid w:val="00190FB1"/>
+    <w:rPr>
+      <w:color w:val="808080"/>
+    </w:rPr>
+  </w:style>
+</w:styles>
+</file>
+
+<file path=word/glossary/stylesWithEffects.xml><?xml version="1.0" encoding="utf-8"?>
+<w:styles xmlns:wpc="http://schemas.microsoft.com/office/word/2010/wordprocessingCanvas" xmlns:mc="http://schemas.openxmlformats.org/markup-compatibility/2006" xmlns:o="urn:schemas-microsoft-com:office:office" xmlns:r="http://schemas.openxmlformats.org/officeDocument/2006/relationships" xmlns:m="http://schemas.openxmlformats.org/officeDocument/2006/math" xmlns:v="urn:schemas-microsoft-com:vml" xmlns:wp14="http://schemas.microsoft.com/office/word/2010/wordprocessingDrawing" xmlns:wp="http://schemas.openxmlformats.org/drawingml/2006/wordprocessingDrawing" xmlns:w10="urn:schemas-microsoft-com:office:word" xmlns:w="http://schemas.openxmlformats.org/wordprocessingml/2006/main" xmlns:w14="http://schemas.microsoft.com/office/word/2010/wordml" xmlns:wpg="http://schemas.microsoft.com/office/word/2010/wordprocessingGroup" xmlns:wpi="http://schemas.microsoft.com/office/word/2010/wordprocessingInk" xmlns:wne="http://schemas.microsoft.com/office/word/2006/wordml" xmlns:wps="http://schemas.microsoft.com/office/word/2010/wordprocessingShape" mc:Ignorable="w14 wp14">
+  <w:docDefaults>
+    <w:rPrDefault>
+      <w:rPr>
+        <w:rFonts w:asciiTheme="minorHAnsi" w:eastAsiaTheme="minorEastAsia" w:hAnsiTheme="minorHAnsi" w:cstheme="minorBidi"/>
+        <w:sz w:val="22"/>
+        <w:szCs w:val="22"/>
+        <w:lang w:val="de-DE" w:eastAsia="de-DE" w:bidi="ar-SA"/>
+      </w:rPr>
+    </w:rPrDefault>
+    <w:pPrDefault>
+      <w:pPr>
+        <w:spacing w:after="200" w:line="276" w:lineRule="auto"/>
+      </w:pPr>
+    </w:pPrDefault>
+  </w:docDefaults>
+  <w:latentStyles w:defLockedState="0" w:defUIPriority="99" w:defSemiHidden="1" w:defUnhideWhenUsed="1" w:defQFormat="0" w:count="267">
+    <w:lsdException w:name="Normal" w:semiHidden="0" w:uiPriority="0" w:unhideWhenUsed="0" w:qFormat="1"/>
+    <w:lsdException w:name="heading 1" w:semiHidden="0" w:uiPriority="9" w:unhideWhenUsed="0" w:qFormat="1"/>
+    <w:lsdException w:name="heading 2" w:uiPriority="9" w:qFormat="1"/>
+    <w:lsdException w:name="heading 3" w:uiPriority="9" w:qFormat="1"/>
+    <w:lsdException w:name="heading 4" w:uiPriority="9" w:qFormat="1"/>
+    <w:lsdException w:name="heading 5" w:uiPriority="9" w:qFormat="1"/>
+    <w:lsdException w:name="heading 6" w:uiPriority="9" w:qFormat="1"/>
+    <w:lsdException w:name="heading 7" w:uiPriority="9" w:qFormat="1"/>
+    <w:lsdException w:name="heading 8" w:uiPriority="9" w:qFormat="1"/>
+    <w:lsdException w:name="heading 9" w:uiPriority="9" w:qFormat="1"/>
+    <w:lsdException w:name="toc 1" w:uiPriority="39"/>
+    <w:lsdException w:name="toc 2" w:uiPriority="39"/>
+    <w:lsdException w:name="toc 3" w:uiPriority="39"/>
+    <w:lsdException w:name="toc 4" w:uiPriority="39"/>
+    <w:lsdException w:name="toc 5" w:uiPriority="39"/>
+    <w:lsdException w:name="toc 6" w:uiPriority="39"/>
+    <w:lsdException w:name="toc 7" w:uiPriority="39"/>
+    <w:lsdException w:name="toc 8" w:uiPriority="39"/>
+    <w:lsdException w:name="toc 9" w:uiPriority="39"/>
+    <w:lsdException w:name="caption" w:uiPriority="35" w:qFormat="1"/>
+    <w:lsdException w:name="Title" w:semiHidden="0" w:uiPriority="10" w:unhideWhenUsed="0" w:qFormat="1"/>
+    <w:lsdException w:name="Default Paragraph Font" w:uiPriority="1"/>
+    <w:lsdException w:name="Subtitle" w:semiHidden="0" w:uiPriority="11" w:unhideWhenUsed="0" w:qFormat="1"/>
+    <w:lsdException w:name="Strong" w:semiHidden="0" w:uiPriority="22" w:unhideWhenUsed="0" w:qFormat="1"/>
+    <w:lsdException w:name="Emphasis" w:semiHidden="0" w:uiPriority="20" w:unhideWhenUsed="0" w:qFormat="1"/>
+    <w:lsdException w:name="Table Grid" w:semiHidden="0" w:uiPriority="59" w:unhideWhenUsed="0"/>
+    <w:lsdException w:name="Placeholder Text" w:unhideWhenUsed="0"/>
+    <w:lsdException w:name="No Spacing" w:semiHidden="0" w:uiPriority="1" w:unhideWhenUsed="0" w:qFormat="1"/>
+    <w:lsdException w:name="Light Shading" w:semiHidden="0" w:uiPriority="60" w:unhideWhenUsed="0"/>
+    <w:lsdException w:name="Light List" w:semiHidden="0" w:uiPriority="61" w:unhideWhenUsed="0"/>
+    <w:lsdException w:name="Light Grid" w:semiHidden="0" w:uiPriority="62" w:unhideWhenUsed="0"/>
+    <w:lsdException w:name="Medium Shading 1" w:semiHidden="0" w:uiPriority="63" w:unhideWhenUsed="0"/>
+    <w:lsdException w:name="Medium Shading 2" w:semiHidden="0" w:uiPriority="64" w:unhideWhenUsed="0"/>
+    <w:lsdException w:name="Medium List 1" w:semiHidden="0" w:uiPriority="65" w:unhideWhenUsed="0"/>
+    <w:lsdException w:name="Medium List 2" w:semiHidden="0" w:uiPriority="66" w:unhideWhenUsed="0"/>
+    <w:lsdException w:name="Medium Grid 1" w:semiHidden="0" w:uiPriority="67" w:unhideWhenUsed="0"/>
+    <w:lsdException w:name="Medium Grid 2" w:semiHidden="0" w:uiPriority="68" w:unhideWhenUsed="0"/>
+    <w:lsdException w:name="Medium Grid 3" w:semiHidden="0" w:uiPriority="69" w:unhideWhenUsed="0"/>
+    <w:lsdException w:name="Dark List" w:semiHidden="0" w:uiPriority="70" w:unhideWhenUsed="0"/>
+    <w:lsdException w:name="Colorful Shading" w:semiHidden="0" w:uiPriority="71" w:unhideWhenUsed="0"/>
+    <w:lsdException w:name="Colorful List" w:semiHidden="0" w:uiPriority="72" w:unhideWhenUsed="0"/>
+    <w:lsdException w:name="Colorful Grid" w:semiHidden="0" w:uiPriority="73" w:unhideWhenUsed="0"/>
+    <w:lsdException w:name="Light Shading Accent 1" w:semiHidden="0" w:uiPriority="60" w:unhideWhenUsed="0"/>
+    <w:lsdException w:name="Light List Accent 1" w:semiHidden="0" w:uiPriority="61" w:unhideWhenUsed="0"/>
+    <w:lsdException w:name="Light Grid Accent 1" w:semiHidden="0" w:uiPriority="62" w:unhideWhenUsed="0"/>
+    <w:lsdException w:name="Medium Shading 1 Accent 1" w:semiHidden="0" w:uiPriority="63" w:unhideWhenUsed="0"/>
+    <w:lsdException w:name="Medium Shading 2 Accent 1" w:semiHidden="0" w:uiPriority="64" w:unhideWhenUsed="0"/>
+    <w:lsdException w:name="Medium List 1 Accent 1" w:semiHidden="0" w:uiPriority="65" w:unhideWhenUsed="0"/>
+    <w:lsdException w:name="Revision" w:unhideWhenUsed="0"/>
+    <w:lsdException w:name="List Paragraph" w:semiHidden="0" w:uiPriority="34" w:unhideWhenUsed="0" w:qFormat="1"/>
+    <w:lsdException w:name="Quote" w:semiHidden="0" w:uiPriority="29" w:unhideWhenUsed="0" w:qFormat="1"/>
+    <w:lsdException w:name="Intense Quote" w:semiHidden="0" w:uiPriority="30" w:unhideWhenUsed="0" w:qFormat="1"/>
+    <w:lsdException w:name="Medium List 2 Accent 1" w:semiHidden="0" w:uiPriority="66" w:unhideWhenUsed="0"/>
+    <w:lsdException w:name="Medium Grid 1 Accent 1" w:semiHidden="0" w:uiPriority="67" w:unhideWhenUsed="0"/>
+    <w:lsdException w:name="Medium Grid 2 Accent 1" w:semiHidden="0" w:uiPriority="68" w:unhideWhenUsed="0"/>
+    <w:lsdException w:name="Medium Grid 3 Accent 1" w:semiHidden="0" w:uiPriority="69" w:unhideWhenUsed="0"/>
+    <w:lsdException w:name="Dark List Accent 1" w:semiHidden="0" w:uiPriority="70" w:unhideWhenUsed="0"/>
+    <w:lsdException w:name="Colorful Shading Accent 1" w:semiHidden="0" w:uiPriority="71" w:unhideWhenUsed="0"/>
+    <w:lsdException w:name="Colorful List Accent 1" w:semiHidden="0" w:uiPriority="72" w:unhideWhenUsed="0"/>
+    <w:lsdException w:name="Colorful Grid Accent 1" w:semiHidden="0" w:uiPriority="73" w:unhideWhenUsed="0"/>
+    <w:lsdException w:name="Light Shading Accent 2" w:semiHidden="0" w:uiPriority="60" w:unhideWhenUsed="0"/>
+    <w:lsdException w:name="Light List Accent 2" w:semiHidden="0" w:uiPriority="61" w:unhideWhenUsed="0"/>
+    <w:lsdException w:name="Light Grid Accent 2" w:semiHidden="0" w:uiPriority="62" w:unhideWhenUsed="0"/>
+    <w:lsdException w:name="Medium Shading 1 Accent 2" w:semiHidden="0" w:uiPriority="63" w:unhideWhenUsed="0"/>
+    <w:lsdException w:name="Medium Shading 2 Accent 2" w:semiHidden="0" w:uiPriority="64" w:unhideWhenUsed="0"/>
+    <w:lsdException w:name="Medium List 1 Accent 2" w:semiHidden="0" w:uiPriority="65" w:unhideWhenUsed="0"/>
+    <w:lsdException w:name="Medium List 2 Accent 2" w:semiHidden="0" w:uiPriority="66" w:unhideWhenUsed="0"/>
+    <w:lsdException w:name="Medium Grid 1 Accent 2" w:semiHidden="0" w:uiPriority="67" w:unhideWhenUsed="0"/>
+    <w:lsdException w:name="Medium Grid 2 Accent 2" w:semiHidden="0" w:uiPriority="68" w:unhideWhenUsed="0"/>
+    <w:lsdException w:name="Medium Grid 3 Accent 2" w:semiHidden="0" w:uiPriority="69" w:unhideWhenUsed="0"/>
+    <w:lsdException w:name="Dark List Accent 2" w:semiHidden="0" w:uiPriority="70" w:unhideWhenUsed="0"/>
+    <w:lsdException w:name="Colorful Shading Accent 2" w:semiHidden="0" w:uiPriority="71" w:unhideWhenUsed="0"/>
+    <w:lsdException w:name="Colorful List Accent 2" w:semiHidden="0" w:uiPriority="72" w:unhideWhenUsed="0"/>
+    <w:lsdException w:name="Colorful Grid Accent 2" w:semiHidden="0" w:uiPriority="73" w:unhideWhenUsed="0"/>
+    <w:lsdException w:name="Light Shading Accent 3" w:semiHidden="0" w:uiPriority="60" w:unhideWhenUsed="0"/>
+    <w:lsdException w:name="Light List Accent 3" w:semiHidden="0" w:uiPriority="61" w:unhideWhenUsed="0"/>
+    <w:lsdException w:name="Light Grid Accent 3" w:semiHidden="0" w:uiPriority="62" w:unhideWhenUsed="0"/>
+    <w:lsdException w:name="Medium Shading 1 Accent 3" w:semiHidden="0" w:uiPriority="63" w:unhideWhenUsed="0"/>
+    <w:lsdException w:name="Medium Shading 2 Accent 3" w:semiHidden="0" w:uiPriority="64" w:unhideWhenUsed="0"/>
+    <w:lsdException w:name="Medium List 1 Accent 3" w:semiHidden="0" w:uiPriority="65" w:unhideWhenUsed="0"/>
+    <w:lsdException w:name="Medium List 2 Accent 3" w:semiHidden="0" w:uiPriority="66" w:unhideWhenUsed="0"/>
+    <w:lsdException w:name="Medium Grid 1 Accent 3" w:semiHidden="0" w:uiPriority="67" w:unhideWhenUsed="0"/>
+    <w:lsdException w:name="Medium Grid 2 Accent 3" w:semiHidden="0" w:uiPriority="68" w:unhideWhenUsed="0"/>
+    <w:lsdException w:name="Medium Grid 3 Accent 3" w:semiHidden="0" w:uiPriority="69" w:unhideWhenUsed="0"/>
+    <w:lsdException w:name="Dark List Accent 3" w:semiHidden="0" w:uiPriority="70" w:unhideWhenUsed="0"/>
+    <w:lsdException w:name="Colorful Shading Accent 3" w:semiHidden="0" w:uiPriority="71" w:unhideWhenUsed="0"/>
+    <w:lsdException w:name="Colorful List Accent 3" w:semiHidden="0" w:uiPriority="72" w:unhideWhenUsed="0"/>
+    <w:lsdException w:name="Colorful Grid Accent 3" w:semiHidden="0" w:uiPriority="73" w:unhideWhenUsed="0"/>
+    <w:lsdException w:name="Light Shading Accent 4" w:semiHidden="0" w:uiPriority="60" w:unhideWhenUsed="0"/>
+    <w:lsdException w:name="Light List Accent 4" w:semiHidden="0" w:uiPriority="61" w:unhideWhenUsed="0"/>
+    <w:lsdException w:name="Light Grid Accent 4" w:semiHidden="0" w:uiPriority="62" w:unhideWhenUsed="0"/>
+    <w:lsdException w:name="Medium Shading 1 Accent 4" w:semiHidden="0" w:uiPriority="63" w:unhideWhenUsed="0"/>
+    <w:lsdException w:name="Medium Shading 2 Accent 4" w:semiHidden="0" w:uiPriority="64" w:unhideWhenUsed="0"/>
+    <w:lsdException w:name="Medium List 1 Accent 4" w:semiHidden="0" w:uiPriority="65" w:unhideWhenUsed="0"/>
+    <w:lsdException w:name="Medium List 2 Accent 4" w:semiHidden="0" w:uiPriority="66" w:unhideWhenUsed="0"/>
+    <w:lsdException w:name="Medium Grid 1 Accent 4" w:semiHidden="0" w:uiPriority="67" w:unhideWhenUsed="0"/>
+    <w:lsdException w:name="Medium Grid 2 Accent 4" w:semiHidden="0" w:uiPriority="68" w:unhideWhenUsed="0"/>
+    <w:lsdException w:name="Medium Grid 3 Accent 4" w:semiHidden="0" w:uiPriority="69" w:unhideWhenUsed="0"/>
+    <w:lsdException w:name="Dark List Accent 4" w:semiHidden="0" w:uiPriority="70" w:unhideWhenUsed="0"/>
+    <w:lsdException w:name="Colorful Shading Accent 4" w:semiHidden="0" w:uiPriority="71" w:unhideWhenUsed="0"/>
+    <w:lsdException w:name="Colorful List Accent 4" w:semiHidden="0" w:uiPriority="72" w:unhideWhenUsed="0"/>
+    <w:lsdException w:name="Colorful Grid Accent 4" w:semiHidden="0" w:uiPriority="73" w:unhideWhenUsed="0"/>
+    <w:lsdException w:name="Light Shading Accent 5" w:semiHidden="0" w:uiPriority="60" w:unhideWhenUsed="0"/>
+    <w:lsdException w:name="Light List Accent 5" w:semiHidden="0" w:uiPriority="61" w:unhideWhenUsed="0"/>
+    <w:lsdException w:name="Light Grid Accent 5" w:semiHidden="0" w:uiPriority="62" w:unhideWhenUsed="0"/>
+    <w:lsdException w:name="Medium Shading 1 Accent 5" w:semiHidden="0" w:uiPriority="63" w:unhideWhenUsed="0"/>
+    <w:lsdException w:name="Medium Shading 2 Accent 5" w:semiHidden="0" w:uiPriority="64" w:unhideWhenUsed="0"/>
+    <w:lsdException w:name="Medium List 1 Accent 5" w:semiHidden="0" w:uiPriority="65" w:unhideWhenUsed="0"/>
+    <w:lsdException w:name="Medium List 2 Accent 5" w:semiHidden="0" w:uiPriority="66" w:unhideWhenUsed="0"/>
+    <w:lsdException w:name="Medium Grid 1 Accent 5" w:semiHidden="0" w:uiPriority="67" w:unhideWhenUsed="0"/>
+    <w:lsdException w:name="Medium Grid 2 Accent 5" w:semiHidden="0" w:uiPriority="68" w:unhideWhenUsed="0"/>
+    <w:lsdException w:name="Medium Grid 3 Accent 5" w:semiHidden="0" w:uiPriority="69" w:unhideWhenUsed="0"/>
+    <w:lsdException w:name="Dark List Accent 5" w:semiHidden="0" w:uiPriority="70" w:unhideWhenUsed="0"/>
+    <w:lsdException w:name="Colorful Shading Accent 5" w:semiHidden="0" w:uiPriority="71" w:unhideWhenUsed="0"/>
+    <w:lsdException w:name="Colorful List Accent 5" w:semiHidden="0" w:uiPriority="72" w:unhideWhenUsed="0"/>
+    <w:lsdException w:name="Colorful Grid Accent 5" w:semiHidden="0" w:uiPriority="73" w:unhideWhenUsed="0"/>
+    <w:lsdException w:name="Light Shading Accent 6" w:semiHidden="0" w:uiPriority="60" w:unhideWhenUsed="0"/>
+    <w:lsdException w:name="Light List Accent 6" w:semiHidden="0" w:uiPriority="61" w:unhideWhenUsed="0"/>
+    <w:lsdException w:name="Light Grid Accent 6" w:semiHidden="0" w:uiPriority="62" w:unhideWhenUsed="0"/>
+    <w:lsdException w:name="Medium Shading 1 Accent 6" w:semiHidden="0" w:uiPriority="63" w:unhideWhenUsed="0"/>
+    <w:lsdException w:name="Medium Shading 2 Accent 6" w:semiHidden="0" w:uiPriority="64" w:unhideWhenUsed="0"/>
+    <w:lsdException w:name="Medium List 1 Accent 6" w:semiHidden="0" w:uiPriority="65" w:unhideWhenUsed="0"/>
+    <w:lsdException w:name="Medium List 2 Accent 6" w:semiHidden="0" w:uiPriority="66" w:unhideWhenUsed="0"/>
+    <w:lsdException w:name="Medium Grid 1 Accent 6" w:semiHidden="0" w:uiPriority="67" w:unhideWhenUsed="0"/>
+    <w:lsdException w:name="Medium Grid 2 Accent 6" w:semiHidden="0" w:uiPriority="68" w:unhideWhenUsed="0"/>
+    <w:lsdException w:name="Medium Grid 3 Accent 6" w:semiHidden="0" w:uiPriority="69" w:unhideWhenUsed="0"/>
+    <w:lsdException w:name="Dark List Accent 6" w:semiHidden="0" w:uiPriority="70" w:unhideWhenUsed="0"/>
+    <w:lsdException w:name="Colorful Shading Accent 6" w:semiHidden="0" w:uiPriority="71" w:unhideWhenUsed="0"/>
+    <w:lsdException w:name="Colorful List Accent 6" w:semiHidden="0" w:uiPriority="72" w:unhideWhenUsed="0"/>
+    <w:lsdException w:name="Colorful Grid Accent 6" w:semiHidden="0" w:uiPriority="73" w:unhideWhenUsed="0"/>
+    <w:lsdException w:name="Subtle Emphasis" w:semiHidden="0" w:uiPriority="19" w:unhideWhenUsed="0" w:qFormat="1"/>
+    <w:lsdException w:name="Intense Emphasis" w:semiHidden="0" w:uiPriority="21" w:unhideWhenUsed="0" w:qFormat="1"/>
+    <w:lsdException w:name="Subtle Reference" w:semiHidden="0" w:uiPriority="31" w:unhideWhenUsed="0" w:qFormat="1"/>
+    <w:lsdException w:name="Intense Reference" w:semiHidden="0" w:uiPriority="32" w:unhideWhenUsed="0" w:qFormat="1"/>
+    <w:lsdException w:name="Book Title" w:semiHidden="0" w:uiPriority="33" w:unhideWhenUsed="0" w:qFormat="1"/>
+    <w:lsdException w:name="Bibliography" w:uiPriority="37"/>
+    <w:lsdException w:name="TOC Heading" w:uiPriority="39" w:qFormat="1"/>
+  </w:latentStyles>
+  <w:style w:type="paragraph" w:default="1" w:styleId="Standard">
+    <w:name w:val="Normal"/>
+    <w:qFormat/>
+  </w:style>
+  <w:style w:type="character" w:default="1" w:styleId="Absatz-Standardschriftart">
+    <w:name w:val="Default Paragraph Font"/>
+    <w:uiPriority w:val="1"/>
+    <w:semiHidden/>
+    <w:unhideWhenUsed/>
+  </w:style>
+  <w:style w:type="table" w:default="1" w:styleId="NormaleTabelle">
+    <w:name w:val="Normal Table"/>
+    <w:uiPriority w:val="99"/>
+    <w:semiHidden/>
+    <w:unhideWhenUsed/>
+    <w:tblPr>
+      <w:tblInd w:w="0" w:type="dxa"/>
+      <w:tblCellMar>
+        <w:top w:w="0" w:type="dxa"/>
+        <w:left w:w="108" w:type="dxa"/>
+        <w:bottom w:w="0" w:type="dxa"/>
+        <w:right w:w="108" w:type="dxa"/>
+      </w:tblCellMar>
+    </w:tblPr>
+  </w:style>
+  <w:style w:type="numbering" w:default="1" w:styleId="KeineListe">
+    <w:name w:val="No List"/>
+    <w:uiPriority w:val="99"/>
+    <w:semiHidden/>
+    <w:unhideWhenUsed/>
+  </w:style>
+  <w:style w:type="character" w:styleId="Platzhaltertext">
+    <w:name w:val="Placeholder Text"/>
+    <w:basedOn w:val="Absatz-Standardschriftart"/>
+    <w:uiPriority w:val="99"/>
+    <w:semiHidden/>
+    <w:rsid w:val="00190FB1"/>
+    <w:rPr>
+      <w:color w:val="808080"/>
+    </w:rPr>
+  </w:style>
+</w:styles>
+</file>
+
+<file path=word/glossary/webSettings.xml><?xml version="1.0" encoding="utf-8"?>
+<w:webSettings xmlns:mc="http://schemas.openxmlformats.org/markup-compatibility/2006" xmlns:r="http://schemas.openxmlformats.org/officeDocument/2006/relationships" xmlns:w="http://schemas.openxmlformats.org/wordprocessingml/2006/main" xmlns:w14="http://schemas.microsoft.com/office/word/2010/wordml" mc:Ignorable="w14">
+  <w:optimizeForBrowser/>
+  <w:allowPNG/>
+</w:webSettings>
+</file>
+
 <file path=word/theme/theme1.xml><?xml version="1.0" encoding="utf-8"?>
 <a:theme xmlns:a="http://schemas.openxmlformats.org/drawingml/2006/main" name="Larissa">
   <a:themeElements>
@@ -43563,7 +45112,7 @@
     </b:Author>
     <b:PeriodicalTitle>Artificial Intelligence Review, Vol 22, No.2</b:PeriodicalTitle>
     <b:Pages>pp. 85-126</b:Pages>
-    <b:RefOrder>25</b:RefOrder>
+    <b:RefOrder>27</b:RefOrder>
   </b:Source>
   <b:Source>
     <b:Tag>Markou2003</b:Tag>
@@ -43587,7 +45136,7 @@
         </b:NameList>
       </b:Author>
     </b:Author>
-    <b:RefOrder>26</b:RefOrder>
+    <b:RefOrder>28</b:RefOrder>
   </b:Source>
   <b:Source>
     <b:Tag>Markou20032</b:Tag>
@@ -43611,7 +45160,7 @@
         </b:NameList>
       </b:Author>
     </b:Author>
-    <b:RefOrder>27</b:RefOrder>
+    <b:RefOrder>29</b:RefOrder>
   </b:Source>
   <b:Source>
     <b:Tag>Gru69</b:Tag>
@@ -43632,7 +45181,7 @@
         </b:NameList>
       </b:Author>
     </b:Author>
-    <b:RefOrder>28</b:RefOrder>
+    <b:RefOrder>30</b:RefOrder>
   </b:Source>
   <b:Source>
     <b:Tag>Bar94</b:Tag>
@@ -43655,7 +45204,7 @@
         </b:NameList>
       </b:Author>
     </b:Author>
-    <b:RefOrder>29</b:RefOrder>
+    <b:RefOrder>31</b:RefOrder>
   </b:Source>
   <b:Source>
     <b:Tag>Chr09</b:Tag>
@@ -43699,7 +45248,7 @@
         </b:NameList>
       </b:Author>
     </b:Author>
-    <b:RefOrder>30</b:RefOrder>
+    <b:RefOrder>32</b:RefOrder>
   </b:Source>
   <b:Source>
     <b:Tag>Mar12</b:Tag>
@@ -43739,7 +45288,7 @@
         </b:NameList>
       </b:Author>
     </b:Author>
-    <b:RefOrder>31</b:RefOrder>
+    <b:RefOrder>33</b:RefOrder>
   </b:Source>
   <b:Source>
     <b:Tag>Fuj05</b:Tag>
@@ -43766,7 +45315,7 @@
         </b:NameList>
       </b:Author>
     </b:Author>
-    <b:RefOrder>32</b:RefOrder>
+    <b:RefOrder>34</b:RefOrder>
   </b:Source>
   <b:Source>
     <b:Tag>Yai01</b:Tag>
@@ -43793,7 +45342,7 @@
       </b:Author>
     </b:Author>
     <b:PeriodicalTitle>Proceeding of the 6th International Symposium on Artificial Intelligence and Robotics &amp; Automation in Space</b:PeriodicalTitle>
-    <b:RefOrder>33</b:RefOrder>
+    <b:RefOrder>35</b:RefOrder>
   </b:Source>
   <b:Source>
     <b:Tag>Bis94</b:Tag>
@@ -43813,7 +45362,7 @@
         </b:NameList>
       </b:Author>
     </b:Author>
-    <b:RefOrder>34</b:RefOrder>
+    <b:RefOrder>36</b:RefOrder>
   </b:Source>
   <b:Source>
     <b:Tag>Nel06</b:Tag>
@@ -43866,7 +45415,7 @@
         </b:NameList>
       </b:Author>
     </b:Author>
-    <b:RefOrder>35</b:RefOrder>
+    <b:RefOrder>37</b:RefOrder>
   </b:Source>
   <b:Source>
     <b:Tag>Lou04</b:Tag>
@@ -43964,7 +45513,7 @@
     </b:Author>
     <b:Title>Fractal</b:Title>
     <b:URL>http://en.wikipedia.org/wiki/Fractal#cite_note-Mandelbrot1983-2</b:URL>
-    <b:RefOrder>36</b:RefOrder>
+    <b:RefOrder>38</b:RefOrder>
   </b:Source>
   <b:Source>
     <b:Tag>Lun06</b:Tag>
@@ -43988,7 +45537,7 @@
         </b:NameList>
       </b:Author>
     </b:Author>
-    <b:RefOrder>37</b:RefOrder>
+    <b:RefOrder>39</b:RefOrder>
   </b:Source>
   <b:Source>
     <b:Tag>Man04</b:Tag>
@@ -44193,7 +45742,7 @@
         </b:NameList>
       </b:Author>
     </b:Author>
-    <b:RefOrder>24</b:RefOrder>
+    <b:RefOrder>26</b:RefOrder>
   </b:Source>
   <b:Source>
     <b:Tag>Bre01</b:Tag>
@@ -44261,7 +45810,7 @@
         </b:NameList>
       </b:Author>
     </b:Author>
-    <b:RefOrder>38</b:RefOrder>
+    <b:RefOrder>40</b:RefOrder>
   </b:Source>
   <b:Source>
     <b:Tag>Tax01</b:Tag>
@@ -44458,11 +46007,52 @@
     </b:Author>
     <b:RefOrder>21</b:RefOrder>
   </b:Source>
+  <b:Source>
+    <b:Tag>Ell05</b:Tag>
+    <b:SourceType>InternetSite</b:SourceType>
+    <b:Guid>{2A68B478-D36D-412C-9D56-EE70FEE2CAAD}</b:Guid>
+    <b:Title>PLP. RASTA,MFCC and inversion in MATLAB</b:Title>
+    <b:Year>2005</b:Year>
+    <b:YearAccessed>2013</b:YearAccessed>
+    <b:URL>http://www.ee.columbia.edu/~dpwe/resources/matlab/rastamat/</b:URL>
+    <b:Author>
+      <b:Author>
+        <b:NameList>
+          <b:Person>
+            <b:Last>Ellis</b:Last>
+            <b:Middle>P.W.</b:Middle>
+            <b:First>Daniel</b:First>
+          </b:Person>
+        </b:NameList>
+      </b:Author>
+    </b:Author>
+    <b:RefOrder>24</b:RefOrder>
+  </b:Source>
+  <b:Source>
+    <b:Tag>Sel11</b:Tag>
+    <b:SourceType>InternetSite</b:SourceType>
+    <b:Guid>{BCF7F3D3-75C8-483B-AD98-5510C1D24AA7}</b:Guid>
+    <b:Title>Complete Higuchi Fractal Dimension</b:Title>
+    <b:Year>2011</b:Year>
+    <b:YearAccessed>2013</b:YearAccessed>
+    <b:URL>http://www.mathworks.com/matlabcentral/fileexchange/30119-complete-higuchi-fractal-dimension-algorithm</b:URL>
+    <b:Author>
+      <b:Author>
+        <b:NameList>
+          <b:Person>
+            <b:Last>Selvam</b:Last>
+            <b:First>Salai</b:First>
+          </b:Person>
+        </b:NameList>
+      </b:Author>
+    </b:Author>
+    <b:RefOrder>25</b:RefOrder>
+  </b:Source>
 </b:Sources>
 </file>
 
 <file path=customXml/itemProps1.xml><?xml version="1.0" encoding="utf-8"?>
-<ds:datastoreItem xmlns:ds="http://schemas.openxmlformats.org/officeDocument/2006/customXml" ds:itemID="{DC0DFD06-3FF3-4AA2-93B9-1E1477529C4A}">
+<ds:datastoreItem xmlns:ds="http://schemas.openxmlformats.org/officeDocument/2006/customXml" ds:itemID="{0A2C84A7-3A9D-4641-B256-B33307EEF04A}">
   <ds:schemaRefs>
     <ds:schemaRef ds:uri="http://schemas.openxmlformats.org/officeDocument/2006/bibliography"/>
   </ds:schemaRefs>

</xml_diff>